<commit_message>
updated paper 10:30pm 12/12/20
</commit_message>
<xml_diff>
--- a/2021 IEEE NER'21 Nate 17 Dec20.docx
+++ b/2021 IEEE NER'21 Nate 17 Dec20.docx
@@ -152,15 +152,7 @@
         <w:tab/>
       </w:r>
       <w:r>
-        <w:t xml:space="preserve">Computational models of single neurons utilize a variety of formulations depending on the application. One such formulation, biophysical conductance-based model can provide improved realism in network models when investigating phenomena such as neuronal oscillations. Present single cell models have compartments varying from one in reduced order cells to over 1000 in morphologically complex cell models. Large neuronal network models typically use reduced order models of single cells to limit both computational overheads and parametric uncertainties. However, in such cases, it is important that the reduced order model neuron possess key neurocomputational properties including passive properties, current injection responses as well as possibly complex oscillatory </w:t>
-      </w:r>
-      <w:proofErr w:type="gramStart"/>
-      <w:r>
-        <w:t>dynamics,.</w:t>
-      </w:r>
-      <w:proofErr w:type="gramEnd"/>
-      <w:r>
-        <w:t xml:space="preserve"> We had previously hypothesized and successfully tested the hypothesis that in a single neuron, different sets of current modules might be responsible for neurocomputational properties such as passive properties (resting potential, time constant and input resistance), sub-threshold oscillations, and spike waveforms </w:t>
+        <w:t xml:space="preserve">Computational models of single neurons utilize a variety of formulations depending on the application. One such formulation, biophysical conductance-based model can provide improved realism in network models when investigating phenomena such as neuronal oscillations. Present single cell models have compartments varying from one in reduced order cells to over 1000 in morphologically complex cell models. Large neuronal network models typically use reduced order models of single cells to limit both computational overheads and parametric uncertainties. However, in such cases, it is important that the reduced order model neuron possess key neurocomputational properties including passive properties, current injection responses as well as possibly complex oscillatory dynamics. We had previously hypothesized and successfully tested the hypothesis that in a single neuron, different sets of current modules might be responsible for neurocomputational properties such as passive properties (resting potential, time constant and input resistance), sub-threshold oscillations, and spike waveforms </w:t>
       </w:r>
       <w:r>
         <w:fldChar w:fldCharType="begin">
@@ -513,7 +505,7 @@
         <w:rPr>
           <w:bCs/>
         </w:rPr>
-        <w:t xml:space="preserve">, with a fixed time step of 25 µs. We first describe a brief overview of the mathematical underpinnings of both single cell dynamics and of the segregation approach </w:t>
+        <w:t xml:space="preserve"> with a fixed time step of 25 µs. We first describe a brief overview of the mathematical underpinnings of both single cell dynamics and of the segregation approach </w:t>
       </w:r>
       <w:r>
         <w:fldChar w:fldCharType="begin">
@@ -1942,7 +1934,7 @@
         <w:rPr>
           <w:bCs/>
         </w:rPr>
-        <w:t xml:space="preserve">). The kinetic equation for each of the gating variables </w:t>
+        <w:t xml:space="preserve">. The kinetic equation for each of the gating variables </w:t>
       </w:r>
       <w:r>
         <w:rPr>
@@ -2426,7 +2418,34 @@
         <w:rPr>
           <w:color w:val="000000"/>
         </w:rPr>
-        <w:t xml:space="preserve">, input resistance, tau) and spiking properties in cartoon form in Fig.1. In this case, leak and the hyperpolarization-activated cation current H (passive module) are responsible for passive properties. Similarly, leak, transient sodium Nat and delayed rectifier Kdr currents set the spiking properties for the shaded ‘spiking module’. The activation functions are segregated to prevent overlap, i.e., the currents of each module start on the voltage axis only after the zone of action of the module to its left. Details related to the approach with additional modules can be found in </w:t>
+        <w:t xml:space="preserve">, input resistance, tau) and spiking properties in cartoon form in Fig.1. In this case, leak and the hyperpolarization-activated cation current H (passive module) are responsible for passive properties. </w:t>
+      </w:r>
+      <w:r>
+        <w:rPr>
+          <w:color w:val="000000"/>
+          <w:highlight w:val="magenta"/>
+        </w:rPr>
+        <w:t>Similarly, leak, transient sodium Nat</w:t>
+      </w:r>
+      <w:r>
+        <w:rPr>
+          <w:color w:val="000000"/>
+          <w:highlight w:val="magenta"/>
+        </w:rPr>
+        <w:t>,</w:t>
+      </w:r>
+      <w:r>
+        <w:rPr>
+          <w:color w:val="000000"/>
+          <w:highlight w:val="magenta"/>
+        </w:rPr>
+        <w:t xml:space="preserve"> and delayed rectifier Kdr currents set the spiking properties for the shaded ‘spiking module’</w:t>
+      </w:r>
+      <w:r>
+        <w:rPr>
+          <w:color w:val="000000"/>
+        </w:rPr>
+        <w:t xml:space="preserve">. The activation functions are segregated to prevent overlap, i.e., the currents of each module start on the voltage axis only after the zone of action of the module to its left. Details related to the approach with additional modules can be found in </w:t>
       </w:r>
       <w:r>
         <w:fldChar w:fldCharType="begin">
@@ -3201,7 +3220,13 @@
                               </w:rPr>
                             </w:pPr>
                             <w:r>
-                              <w:t>Figure 2A. Segregation of currents into three modules – passive (H), adapting/bursting (Nap, KM) and Spiking (Nat, Kdr) modules in the example hippocampal CA3 cell.</w:t>
+                              <w:t xml:space="preserve">Figure </w:t>
+                            </w:r>
+                            <w:r>
+                              <w:t>1</w:t>
+                            </w:r>
+                            <w:r>
+                              <w:t>. Segregation of currents into three modules – passive (H), adapting/bursting (Nap, KM) and Spiking (Nat, Kdr) modules in the example hippocampal CA3 cell.</w:t>
                             </w:r>
                           </w:p>
                         </w:txbxContent>
@@ -3235,7 +3260,13 @@
                         </w:rPr>
                       </w:pPr>
                       <w:r>
-                        <w:t>Figure 2A. Segregation of currents into three modules – passive (H), adapting/bursting (Nap, KM) and Spiking (Nat, Kdr) modules in the example hippocampal CA3 cell.</w:t>
+                        <w:t xml:space="preserve">Figure </w:t>
+                      </w:r>
+                      <w:r>
+                        <w:t>1</w:t>
+                      </w:r>
+                      <w:r>
+                        <w:t>. Segregation of currents into three modules – passive (H), adapting/bursting (Nap, KM) and Spiking (Nat, Kdr) modules in the example hippocampal CA3 cell.</w:t>
                       </w:r>
                     </w:p>
                   </w:txbxContent>
@@ -3326,7 +3357,20 @@
         <w:rPr>
           <w:color w:val="000000"/>
         </w:rPr>
-        <w:t xml:space="preserve">parameters after implementing the segregation (Fig. 2A) resulted in the following parameter set that provided the adapting characteristic shown in </w:t>
+        <w:t xml:space="preserve">parameters after implementing the segregation </w:t>
+      </w:r>
+      <w:r>
+        <w:rPr>
+          <w:color w:val="000000"/>
+          <w:highlight w:val="magenta"/>
+        </w:rPr>
+        <w:t>(Fig. 2A)</w:t>
+      </w:r>
+      <w:r>
+        <w:rPr>
+          <w:color w:val="000000"/>
+        </w:rPr>
+        <w:t xml:space="preserve"> resulted in the following parameter set that provided the adapting characteristic shown in </w:t>
       </w:r>
       <w:r>
         <w:rPr>
@@ -3470,7 +3514,13 @@
         </w:rPr>
       </w:pPr>
       <w:r>
-        <w:t xml:space="preserve">Adaptation happens when KM current builds up enough to counteract the Nap current. The time constant of KM controls the initial high frequency of the adapting characteristic. On the other hand, increasing </w:t>
+        <w:t xml:space="preserve">Adaptation happens when KM current builds up enough to counteract the Nap current. The time constant of KM controls the </w:t>
+      </w:r>
+      <w:r>
+        <w:t xml:space="preserve">duration of the </w:t>
+      </w:r>
+      <w:r>
+        <w:t xml:space="preserve">initial high frequency of the adapting characteristic. On the other hand, increasing </w:t>
       </w:r>
       <w:proofErr w:type="spellStart"/>
       <w:r>
@@ -3478,7 +3528,27 @@
       </w:r>
       <w:proofErr w:type="spellEnd"/>
       <w:r>
-        <w:t xml:space="preserve"> (~0.17) shuts off spiking and results in a bursting characteristic. </w:t>
+        <w:t xml:space="preserve"> </w:t>
+      </w:r>
+      <w:r>
+        <w:t xml:space="preserve">and </w:t>
+      </w:r>
+      <w:proofErr w:type="spellStart"/>
+      <w:r>
+        <w:t>gNap</w:t>
+      </w:r>
+      <w:proofErr w:type="spellEnd"/>
+      <w:r>
+        <w:t xml:space="preserve"> together </w:t>
+      </w:r>
+      <w:r>
+        <w:t>(~0.17</w:t>
+      </w:r>
+      <w:r>
+        <w:t xml:space="preserve"> and 0.001, respectively</w:t>
+      </w:r>
+      <w:r>
+        <w:t xml:space="preserve">) shuts off spiking and results in a bursting characteristic. </w:t>
       </w:r>
       <w:r>
         <w:rPr>
@@ -3639,21 +3709,33 @@
         <w:rPr>
           <w:color w:val="000000"/>
         </w:rPr>
-        <w:t xml:space="preserve">. For this </w:t>
+        <w:t xml:space="preserve">. </w:t>
+      </w:r>
+      <w:r>
+        <w:rPr>
+          <w:color w:val="000000"/>
+        </w:rPr>
+        <w:t xml:space="preserve">This </w:t>
       </w:r>
       <w:proofErr w:type="gramStart"/>
       <w:r>
         <w:rPr>
           <w:color w:val="000000"/>
         </w:rPr>
-        <w:t>particular neuron</w:t>
+        <w:t>particular</w:t>
+      </w:r>
+      <w:r>
+        <w:rPr>
+          <w:color w:val="000000"/>
+        </w:rPr>
+        <w:t xml:space="preserve"> neuron</w:t>
       </w:r>
       <w:proofErr w:type="gramEnd"/>
       <w:r>
         <w:rPr>
           <w:color w:val="000000"/>
         </w:rPr>
-        <w:t>, the neuron becomes an endogenous spiker if segregation is not implemented (Fig. 2C).</w:t>
+        <w:t xml:space="preserve"> becomes an endogenous spiker if segregation is not implemented (Fig. 2C).</w:t>
       </w:r>
     </w:p>
     <w:p>
@@ -3931,7 +4013,10 @@
         <w:t>64</w:t>
       </w:r>
       <w:r>
-        <w:t xml:space="preserve">. </w:t>
+        <w:t xml:space="preserve"> while</w:t>
+      </w:r>
+      <w:r>
+        <w:t xml:space="preserve"> </w:t>
       </w:r>
       <w:proofErr w:type="spellStart"/>
       <w:r>
@@ -3950,10 +4035,16 @@
         <w:t xml:space="preserve"> </w:t>
       </w:r>
       <w:r>
-        <w:t>are</w:t>
-      </w:r>
-      <w:r>
-        <w:t xml:space="preserve"> unsegregated (Fig. 3). </w:t>
+        <w:t>remain</w:t>
+      </w:r>
+      <w:r>
+        <w:t xml:space="preserve"> unsegregated (Fig. 3</w:t>
+      </w:r>
+      <w:r>
+        <w:t>A</w:t>
+      </w:r>
+      <w:r>
+        <w:t xml:space="preserve">). </w:t>
       </w:r>
       <w:r>
         <w:rPr>
@@ -4492,15 +4583,7 @@
         <w:t>Ca-pool</w:t>
       </w:r>
       <w:r>
-        <w:t xml:space="preserve"> can be increased or decreased almost </w:t>
-      </w:r>
-      <w:proofErr w:type="gramStart"/>
-      <w:r>
-        <w:t>independently  to</w:t>
-      </w:r>
-      <w:proofErr w:type="gramEnd"/>
-      <w:r>
-        <w:t xml:space="preserve"> increase or decrease, respectively, the inter-best interval. </w:t>
+        <w:t xml:space="preserve"> can be increased or decreased almost independently to increase or decrease, respectively, the inter-best interval. </w:t>
       </w:r>
     </w:p>
     <w:p>
@@ -4551,7 +4634,10 @@
       </w:r>
       <w:proofErr w:type="spellEnd"/>
       <w:r>
-        <w:t xml:space="preserve"> module, the minimum IBI was 120 ms, set by the minimum time constant for the Ca2+ pool to permit sAHP to activate. Ranges were not found to set the maximum on the IBI in this case. The maximum spiking frequency for this module was </w:t>
+        <w:t xml:space="preserve"> module, the minimum IBI was 120 ms, set by the minimum time constant for the Ca2+ pool to permit sAHP to activate. Ranges were not found to set the maximum on the IBI in this </w:t>
+      </w:r>
+      <w:r>
+        <w:t xml:space="preserve">case. The maximum spiking frequency for this module was </w:t>
       </w:r>
       <w:r>
         <w:t>77</w:t>
@@ -5416,6 +5502,37 @@
       <w:r>
         <w:t xml:space="preserve"> module had additional degrees of freedom which made it possible to independently vary both burst duration and inter-burst interval.</w:t>
       </w:r>
+      <w:r>
+        <w:t xml:space="preserve"> </w:t>
+      </w:r>
+      <w:proofErr w:type="gramStart"/>
+      <w:r>
+        <w:rPr>
+          <w:highlight w:val="yellow"/>
+        </w:rPr>
+        <w:t>That being said, the</w:t>
+      </w:r>
+      <w:proofErr w:type="gramEnd"/>
+      <w:r>
+        <w:rPr>
+          <w:highlight w:val="yellow"/>
+        </w:rPr>
+        <w:t xml:space="preserve"> Nap-KM module seems to allow for a faster burst spiking profile than what is possible with the </w:t>
+      </w:r>
+      <w:proofErr w:type="spellStart"/>
+      <w:r>
+        <w:rPr>
+          <w:highlight w:val="yellow"/>
+        </w:rPr>
+        <w:t>CaS-CaT-sAHP</w:t>
+      </w:r>
+      <w:proofErr w:type="spellEnd"/>
+      <w:r>
+        <w:rPr>
+          <w:highlight w:val="yellow"/>
+        </w:rPr>
+        <w:t xml:space="preserve"> module which may mean it is necessary in cells that display this characteristic.</w:t>
+      </w:r>
     </w:p>
     <w:p>
       <w:pPr>
@@ -5439,18 +5556,16 @@
     </w:p>
     <w:p>
       <w:r>
-        <w:t xml:space="preserve">The segregation method with its lack of interaction among the various current modules makes the tuning process more </w:t>
-      </w:r>
-      <w:r>
-        <w:t xml:space="preserve">efficient </w:t>
-      </w:r>
-      <w:proofErr w:type="gramStart"/>
-      <w:r>
-        <w:t>and also</w:t>
-      </w:r>
-      <w:proofErr w:type="gramEnd"/>
-      <w:r>
-        <w:t xml:space="preserve"> facilitates automation via the machine learning package. Automation of the simple spiking module was shown in the Results section. Ongoing work focuses on extending the process to</w:t>
+        <w:t xml:space="preserve">The segregation method with its lack of interaction among the various current modules makes the tuning process more efficient and facilitates automation via the machine learning package. </w:t>
+      </w:r>
+      <w:r>
+        <w:rPr>
+          <w:highlight w:val="magenta"/>
+        </w:rPr>
+        <w:t>Automation of the simple spiking module was shown in the Results section.</w:t>
+      </w:r>
+      <w:r>
+        <w:t xml:space="preserve"> Ongoing work focuses on extending the process to</w:t>
       </w:r>
       <w:r>
         <w:t xml:space="preserve"> include</w:t>

</xml_diff>

<commit_message>
update paper 11:25pm 12/212020
</commit_message>
<xml_diff>
--- a/2021 IEEE NER'21 Nate 17 Dec20.docx
+++ b/2021 IEEE NER'21 Nate 17 Dec20.docx
@@ -2255,11 +2255,6 @@
       </w:r>
     </w:p>
     <w:p>
-      <w:pPr>
-        <w:rPr>
-          <w:color w:val="000000"/>
-        </w:rPr>
-      </w:pPr>
       <w:r>
         <w:t xml:space="preserve">where </w:t>
       </w:r>
@@ -2380,12 +2375,19 @@
         <w:t>d</w:t>
       </w:r>
       <w:r>
-        <w:t xml:space="preserve">’ switching positions </w:t>
+        <w:t xml:space="preserve">’ switching positions in eqn. 1. The procedure for selecting the channel currents </w:t>
       </w:r>
       <w:r>
         <w:lastRenderedPageBreak/>
-        <w:t>in eqn. 1. The procedure for selecting the channel currents and their model parameters are described next using an approach we proposed recently.</w:t>
-      </w:r>
+        <w:t>and their model parameters are described next using an approach we proposed recently.</w:t>
+      </w:r>
+    </w:p>
+    <w:p>
+      <w:pPr>
+        <w:rPr>
+          <w:color w:val="000000"/>
+        </w:rPr>
+      </w:pPr>
       <w:r>
         <w:rPr>
           <w:bCs/>
@@ -2423,23 +2425,20 @@
       <w:r>
         <w:rPr>
           <w:color w:val="000000"/>
-          <w:highlight w:val="magenta"/>
         </w:rPr>
         <w:t>Similarly, leak, transient sodium Nat</w:t>
       </w:r>
       <w:r>
         <w:rPr>
           <w:color w:val="000000"/>
-          <w:highlight w:val="magenta"/>
         </w:rPr>
         <w:t>,</w:t>
       </w:r>
       <w:r>
         <w:rPr>
           <w:color w:val="000000"/>
-          <w:highlight w:val="magenta"/>
-        </w:rPr>
-        <w:t xml:space="preserve"> and delayed rectifier Kdr currents set the spiking properties for the shaded ‘spiking module’</w:t>
+        </w:rPr>
+        <w:t xml:space="preserve"> and delayed rectifier Kdr currents set the spiking properties for the spiking module</w:t>
       </w:r>
       <w:r>
         <w:rPr>
@@ -3178,16 +3177,16 @@
         <mc:AlternateContent>
           <mc:Choice Requires="wps">
             <w:drawing>
-              <wp:anchor distT="0" distB="0" distL="114300" distR="114300" simplePos="0" relativeHeight="251668480" behindDoc="0" locked="0" layoutInCell="1" allowOverlap="1" wp14:anchorId="0724481C" wp14:editId="73E5D049">
+              <wp:anchor distT="0" distB="0" distL="114300" distR="114300" simplePos="0" relativeHeight="251668480" behindDoc="0" locked="0" layoutInCell="1" allowOverlap="1" wp14:anchorId="0724481C" wp14:editId="558D321B">
                 <wp:simplePos x="0" y="0"/>
                 <wp:positionH relativeFrom="margin">
                   <wp:align>right</wp:align>
                 </wp:positionH>
                 <wp:positionV relativeFrom="paragraph">
-                  <wp:posOffset>3042920</wp:posOffset>
+                  <wp:posOffset>2402840</wp:posOffset>
                 </wp:positionV>
-                <wp:extent cx="2895600" cy="545465"/>
-                <wp:effectExtent l="0" t="0" r="0" b="6985"/>
+                <wp:extent cx="2895600" cy="457200"/>
+                <wp:effectExtent l="0" t="0" r="0" b="0"/>
                 <wp:wrapNone/>
                 <wp:docPr id="12" name="Text Box 12"/>
                 <wp:cNvGraphicFramePr/>
@@ -3198,7 +3197,7 @@
                       <wps:spPr>
                         <a:xfrm>
                           <a:off x="0" y="0"/>
-                          <a:ext cx="2895600" cy="545465"/>
+                          <a:ext cx="2895600" cy="457200"/>
                         </a:xfrm>
                         <a:prstGeom prst="rect">
                           <a:avLst/>
@@ -3235,11 +3234,14 @@
                         <a:prstTxWarp prst="textNoShape">
                           <a:avLst/>
                         </a:prstTxWarp>
-                        <a:spAutoFit/>
+                        <a:noAutofit/>
                       </wps:bodyPr>
                     </wps:wsp>
                   </a:graphicData>
                 </a:graphic>
+                <wp14:sizeRelV relativeFrom="margin">
+                  <wp14:pctHeight>0</wp14:pctHeight>
+                </wp14:sizeRelV>
               </wp:anchor>
             </w:drawing>
           </mc:Choice>
@@ -3249,8 +3251,8 @@
                 <v:stroke joinstyle="miter"/>
                 <v:path gradientshapeok="t" o:connecttype="rect"/>
               </v:shapetype>
-              <v:shape id="Text Box 12" o:spid="_x0000_s1026" type="#_x0000_t202" style="position:absolute;margin-left:176.8pt;margin-top:239.6pt;width:228pt;height:42.95pt;z-index:251668480;visibility:visible;mso-wrap-style:square;mso-wrap-distance-left:9pt;mso-wrap-distance-top:0;mso-wrap-distance-right:9pt;mso-wrap-distance-bottom:0;mso-position-horizontal:right;mso-position-horizontal-relative:margin;mso-position-vertical:absolute;mso-position-vertical-relative:text;v-text-anchor:top" o:gfxdata="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" stroked="f">
-                <v:textbox style="mso-fit-shape-to-text:t" inset="0,0,0,0">
+              <v:shape id="Text Box 12" o:spid="_x0000_s1026" type="#_x0000_t202" style="position:absolute;margin-left:176.8pt;margin-top:189.2pt;width:228pt;height:36pt;z-index:251668480;visibility:visible;mso-wrap-style:square;mso-height-percent:0;mso-wrap-distance-left:9pt;mso-wrap-distance-top:0;mso-wrap-distance-right:9pt;mso-wrap-distance-bottom:0;mso-position-horizontal:right;mso-position-horizontal-relative:margin;mso-position-vertical:absolute;mso-position-vertical-relative:text;mso-height-percent:0;mso-height-relative:margin;v-text-anchor:top" o:gfxdata="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" stroked="f">
+                <v:textbox inset="0,0,0,0">
                   <w:txbxContent>
                     <w:p>
                       <w:pPr>
@@ -3280,13 +3282,12 @@
       <w:r>
         <w:rPr>
           <w:noProof/>
-          <w:color w:val="000000"/>
         </w:rPr>
         <w:drawing>
-          <wp:inline distT="0" distB="0" distL="0" distR="0" wp14:anchorId="28DB3DD1" wp14:editId="2847E844">
-            <wp:extent cx="3108960" cy="3108960"/>
-            <wp:effectExtent l="0" t="0" r="0" b="0"/>
-            <wp:docPr id="2" name="Picture 2" descr="Diagram, histogram&#10;&#10;Description automatically generated"/>
+          <wp:inline distT="0" distB="0" distL="0" distR="0" wp14:anchorId="663019F2" wp14:editId="1164DBC4">
+            <wp:extent cx="3108960" cy="2487295"/>
+            <wp:effectExtent l="0" t="0" r="0" b="8255"/>
+            <wp:docPr id="7" name="Picture 7"/>
             <wp:cNvGraphicFramePr>
               <a:graphicFrameLocks xmlns:a="http://schemas.openxmlformats.org/drawingml/2006/main" noChangeAspect="1"/>
             </wp:cNvGraphicFramePr>
@@ -3294,23 +3295,36 @@
               <a:graphicData uri="http://schemas.openxmlformats.org/drawingml/2006/picture">
                 <pic:pic xmlns:pic="http://schemas.openxmlformats.org/drawingml/2006/picture">
                   <pic:nvPicPr>
-                    <pic:cNvPr id="2" name="napim.png"/>
-                    <pic:cNvPicPr/>
+                    <pic:cNvPr id="0" name="Picture 9"/>
+                    <pic:cNvPicPr>
+                      <a:picLocks noChangeAspect="1" noChangeArrowheads="1"/>
+                    </pic:cNvPicPr>
                   </pic:nvPicPr>
                   <pic:blipFill>
-                    <a:blip r:embed="rId8"/>
+                    <a:blip r:embed="rId8">
+                      <a:extLst>
+                        <a:ext uri="{28A0092B-C50C-407E-A947-70E740481C1C}">
+                          <a14:useLocalDpi xmlns:a14="http://schemas.microsoft.com/office/drawing/2010/main" val="0"/>
+                        </a:ext>
+                      </a:extLst>
+                    </a:blip>
+                    <a:srcRect/>
                     <a:stretch>
                       <a:fillRect/>
                     </a:stretch>
                   </pic:blipFill>
-                  <pic:spPr>
+                  <pic:spPr bwMode="auto">
                     <a:xfrm>
                       <a:off x="0" y="0"/>
-                      <a:ext cx="3108960" cy="3108960"/>
+                      <a:ext cx="3108960" cy="2487295"/>
                     </a:xfrm>
                     <a:prstGeom prst="rect">
                       <a:avLst/>
                     </a:prstGeom>
+                    <a:noFill/>
+                    <a:ln>
+                      <a:noFill/>
+                    </a:ln>
                   </pic:spPr>
                 </pic:pic>
               </a:graphicData>
@@ -3346,13 +3360,6 @@
           <w:color w:val="000000"/>
         </w:rPr>
       </w:pPr>
-    </w:p>
-    <w:p>
-      <w:pPr>
-        <w:rPr>
-          <w:color w:val="000000"/>
-        </w:rPr>
-      </w:pPr>
       <w:r>
         <w:rPr>
           <w:color w:val="000000"/>
@@ -3362,9 +3369,20 @@
       <w:r>
         <w:rPr>
           <w:color w:val="000000"/>
-          <w:highlight w:val="magenta"/>
-        </w:rPr>
-        <w:t>(Fig. 2A)</w:t>
+        </w:rPr>
+        <w:t xml:space="preserve">(Fig. </w:t>
+      </w:r>
+      <w:r>
+        <w:rPr>
+          <w:color w:val="000000"/>
+        </w:rPr>
+        <w:t>1</w:t>
+      </w:r>
+      <w:r>
+        <w:rPr>
+          <w:color w:val="000000"/>
+        </w:rPr>
+        <w:t>)</w:t>
       </w:r>
       <w:r>
         <w:rPr>
@@ -3750,16 +3768,79 @@
         <w:rPr>
           <w:noProof/>
         </w:rPr>
+        <w:drawing>
+          <wp:inline distT="0" distB="0" distL="0" distR="0" wp14:anchorId="31068C4E" wp14:editId="33C831EA">
+            <wp:extent cx="2937510" cy="2606040"/>
+            <wp:effectExtent l="0" t="0" r="0" b="3810"/>
+            <wp:docPr id="1" name="Picture 1"/>
+            <wp:cNvGraphicFramePr>
+              <a:graphicFrameLocks xmlns:a="http://schemas.openxmlformats.org/drawingml/2006/main" noChangeAspect="1"/>
+            </wp:cNvGraphicFramePr>
+            <a:graphic xmlns:a="http://schemas.openxmlformats.org/drawingml/2006/main">
+              <a:graphicData uri="http://schemas.openxmlformats.org/drawingml/2006/picture">
+                <pic:pic xmlns:pic="http://schemas.openxmlformats.org/drawingml/2006/picture">
+                  <pic:nvPicPr>
+                    <pic:cNvPr id="0" name="Picture 1"/>
+                    <pic:cNvPicPr>
+                      <a:picLocks noChangeAspect="1" noChangeArrowheads="1"/>
+                    </pic:cNvPicPr>
+                  </pic:nvPicPr>
+                  <pic:blipFill>
+                    <a:blip r:embed="rId9">
+                      <a:extLst>
+                        <a:ext uri="{28A0092B-C50C-407E-A947-70E740481C1C}">
+                          <a14:useLocalDpi xmlns:a14="http://schemas.microsoft.com/office/drawing/2010/main" val="0"/>
+                        </a:ext>
+                      </a:extLst>
+                    </a:blip>
+                    <a:srcRect/>
+                    <a:stretch>
+                      <a:fillRect/>
+                    </a:stretch>
+                  </pic:blipFill>
+                  <pic:spPr bwMode="auto">
+                    <a:xfrm>
+                      <a:off x="0" y="0"/>
+                      <a:ext cx="2950268" cy="2617358"/>
+                    </a:xfrm>
+                    <a:prstGeom prst="rect">
+                      <a:avLst/>
+                    </a:prstGeom>
+                    <a:noFill/>
+                    <a:ln>
+                      <a:noFill/>
+                    </a:ln>
+                  </pic:spPr>
+                </pic:pic>
+              </a:graphicData>
+            </a:graphic>
+          </wp:inline>
+        </w:drawing>
+      </w:r>
+    </w:p>
+    <w:p>
+      <w:pPr>
+        <w:rPr>
+          <w:sz w:val="24"/>
+          <w:szCs w:val="24"/>
+          <w:u w:val="single"/>
+        </w:rPr>
+      </w:pPr>
+      <w:r>
+        <w:rPr>
+          <w:noProof/>
+        </w:rPr>
+        <w:lastRenderedPageBreak/>
         <mc:AlternateContent>
           <mc:Choice Requires="wps">
             <w:drawing>
-              <wp:anchor distT="0" distB="0" distL="114300" distR="114300" simplePos="0" relativeHeight="251664384" behindDoc="0" locked="0" layoutInCell="1" allowOverlap="1" wp14:anchorId="28553C0C" wp14:editId="77C84CBA">
+              <wp:anchor distT="0" distB="0" distL="114300" distR="114300" simplePos="0" relativeHeight="251664384" behindDoc="0" locked="0" layoutInCell="1" allowOverlap="1" wp14:anchorId="28553C0C" wp14:editId="61597747">
                 <wp:simplePos x="0" y="0"/>
-                <wp:positionH relativeFrom="column">
+                <wp:positionH relativeFrom="margin">
                   <wp:align>left</wp:align>
                 </wp:positionH>
                 <wp:positionV relativeFrom="paragraph">
-                  <wp:posOffset>1087756</wp:posOffset>
+                  <wp:posOffset>3175</wp:posOffset>
                 </wp:positionV>
                 <wp:extent cx="2938145" cy="457200"/>
                 <wp:effectExtent l="0" t="0" r="0" b="0"/>
@@ -3817,7 +3898,7 @@
           </mc:Choice>
           <mc:Fallback>
             <w:pict>
-              <v:shape w14:anchorId="28553C0C" id="Text Box 16" o:spid="_x0000_s1027" type="#_x0000_t202" style="position:absolute;margin-left:0;margin-top:85.65pt;width:231.35pt;height:36pt;z-index:251664384;visibility:visible;mso-wrap-style:square;mso-height-percent:0;mso-wrap-distance-left:9pt;mso-wrap-distance-top:0;mso-wrap-distance-right:9pt;mso-wrap-distance-bottom:0;mso-position-horizontal:left;mso-position-horizontal-relative:text;mso-position-vertical:absolute;mso-position-vertical-relative:text;mso-height-percent:0;mso-height-relative:margin;v-text-anchor:top" o:gfxdata="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" stroked="f">
+              <v:shape w14:anchorId="28553C0C" id="Text Box 16" o:spid="_x0000_s1027" type="#_x0000_t202" style="position:absolute;margin-left:0;margin-top:.25pt;width:231.35pt;height:36pt;z-index:251664384;visibility:visible;mso-wrap-style:square;mso-height-percent:0;mso-wrap-distance-left:9pt;mso-wrap-distance-top:0;mso-wrap-distance-right:9pt;mso-wrap-distance-bottom:0;mso-position-horizontal:left;mso-position-horizontal-relative:margin;mso-position-vertical:absolute;mso-position-vertical-relative:text;mso-height-percent:0;mso-height-relative:margin;v-text-anchor:top" o:gfxdata="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" stroked="f">
                 <v:textbox inset="0,0,0,0">
                   <w:txbxContent>
                     <w:p>
@@ -3833,20 +3914,242 @@
                     </w:p>
                   </w:txbxContent>
                 </v:textbox>
+                <w10:wrap anchorx="margin"/>
               </v:shape>
             </w:pict>
           </mc:Fallback>
         </mc:AlternateContent>
       </w:r>
+    </w:p>
+    <w:p>
+      <w:pPr>
+        <w:rPr>
+          <w:sz w:val="24"/>
+          <w:szCs w:val="24"/>
+          <w:u w:val="single"/>
+        </w:rPr>
+      </w:pPr>
+    </w:p>
+    <w:p>
+      <w:pPr>
+        <w:rPr>
+          <w:sz w:val="24"/>
+          <w:szCs w:val="24"/>
+          <w:u w:val="single"/>
+        </w:rPr>
+      </w:pPr>
+    </w:p>
+    <w:p>
+      <w:pPr>
+        <w:rPr>
+          <w:sz w:val="24"/>
+          <w:szCs w:val="24"/>
+          <w:u w:val="single"/>
+        </w:rPr>
+      </w:pPr>
+    </w:p>
+    <w:p>
+      <w:pPr>
+        <w:rPr>
+          <w:color w:val="000000"/>
+        </w:rPr>
+      </w:pPr>
+      <w:proofErr w:type="spellStart"/>
+      <w:r>
+        <w:rPr>
+          <w:u w:val="single"/>
+        </w:rPr>
+        <w:t>CaS-CaT-</w:t>
+      </w:r>
+      <w:r>
+        <w:rPr>
+          <w:u w:val="single"/>
+        </w:rPr>
+        <w:t>sAHP</w:t>
+      </w:r>
+      <w:proofErr w:type="spellEnd"/>
+      <w:r>
+        <w:rPr>
+          <w:u w:val="single"/>
+        </w:rPr>
+        <w:t xml:space="preserve"> module</w:t>
+      </w:r>
+      <w:r>
+        <w:t>:</w:t>
+      </w:r>
+      <w:r>
+        <w:rPr>
+          <w:sz w:val="24"/>
+          <w:szCs w:val="24"/>
+        </w:rPr>
+        <w:t xml:space="preserve"> </w:t>
+      </w:r>
+      <w:r>
+        <w:t>This second option to add ad</w:t>
+      </w:r>
+      <w:r>
+        <w:t xml:space="preserve">aptation/bursting involves three currents. </w:t>
+      </w:r>
+      <w:proofErr w:type="spellStart"/>
+      <w:r>
+        <w:t>CaS</w:t>
+      </w:r>
+      <w:proofErr w:type="spellEnd"/>
+      <w:r>
+        <w:t xml:space="preserve"> is</w:t>
+      </w:r>
+      <w:r>
+        <w:t xml:space="preserve"> segregated at -</w:t>
+      </w:r>
+      <w:r>
+        <w:t>64</w:t>
+      </w:r>
+      <w:r>
+        <w:t xml:space="preserve"> while</w:t>
+      </w:r>
+      <w:r>
+        <w:t xml:space="preserve"> </w:t>
+      </w:r>
+      <w:proofErr w:type="spellStart"/>
+      <w:r>
+        <w:t>CaT</w:t>
+      </w:r>
+      <w:proofErr w:type="spellEnd"/>
+      <w:r>
+        <w:t xml:space="preserve"> and </w:t>
+      </w:r>
+      <w:proofErr w:type="spellStart"/>
+      <w:r>
+        <w:t>sAHP</w:t>
+      </w:r>
+      <w:proofErr w:type="spellEnd"/>
+      <w:r>
+        <w:t xml:space="preserve"> </w:t>
+      </w:r>
+      <w:r>
+        <w:t>remain</w:t>
+      </w:r>
+      <w:r>
+        <w:t xml:space="preserve"> unsegregated (Fig. 3</w:t>
+      </w:r>
+      <w:r>
+        <w:t>A</w:t>
+      </w:r>
+      <w:r>
+        <w:t xml:space="preserve">). </w:t>
+      </w:r>
+      <w:r>
+        <w:rPr>
+          <w:color w:val="000000"/>
+        </w:rPr>
+        <w:t xml:space="preserve">The parameter set after implementing the segregation scheme (Fig. 3A) and tuning are as follows:  </w:t>
+      </w:r>
+      <w:proofErr w:type="spellStart"/>
+      <w:r>
+        <w:rPr>
+          <w:color w:val="000000"/>
+        </w:rPr>
+        <w:t>gCaS</w:t>
+      </w:r>
+      <w:proofErr w:type="spellEnd"/>
+      <w:r>
+        <w:rPr>
+          <w:color w:val="000000"/>
+        </w:rPr>
+        <w:t xml:space="preserve"> </w:t>
+      </w:r>
+      <w:r>
+        <w:rPr>
+          <w:color w:val="000000"/>
+        </w:rPr>
+        <w:t>=</w:t>
+      </w:r>
+      <w:r>
+        <w:rPr>
+          <w:color w:val="000000"/>
+        </w:rPr>
+        <w:t>0.00425</w:t>
+      </w:r>
+      <w:r>
+        <w:rPr>
+          <w:color w:val="000000"/>
+        </w:rPr>
+        <w:t xml:space="preserve">, </w:t>
+      </w:r>
+      <w:proofErr w:type="spellStart"/>
+      <w:r>
+        <w:rPr>
+          <w:color w:val="000000"/>
+        </w:rPr>
+        <w:t>gCaT</w:t>
+      </w:r>
+      <w:proofErr w:type="spellEnd"/>
+      <w:r>
+        <w:rPr>
+          <w:color w:val="000000"/>
+        </w:rPr>
+        <w:t xml:space="preserve"> =</w:t>
+      </w:r>
+      <w:r>
+        <w:rPr>
+          <w:color w:val="000000"/>
+        </w:rPr>
+        <w:t>0.001</w:t>
+      </w:r>
+      <w:r>
+        <w:rPr>
+          <w:color w:val="000000"/>
+        </w:rPr>
+        <w:t xml:space="preserve"> , </w:t>
+      </w:r>
+      <w:proofErr w:type="spellStart"/>
+      <w:r>
+        <w:rPr>
+          <w:color w:val="000000"/>
+        </w:rPr>
+        <w:t>g</w:t>
+      </w:r>
+      <w:r>
+        <w:rPr>
+          <w:color w:val="000000"/>
+        </w:rPr>
+        <w:t>sAHP</w:t>
+      </w:r>
+      <w:proofErr w:type="spellEnd"/>
+      <w:r>
+        <w:rPr>
+          <w:color w:val="000000"/>
+        </w:rPr>
+        <w:t xml:space="preserve"> = </w:t>
+      </w:r>
+      <w:r>
+        <w:rPr>
+          <w:color w:val="000000"/>
+        </w:rPr>
+        <w:t>0.005</w:t>
+      </w:r>
+      <w:r>
+        <w:rPr>
+          <w:color w:val="000000"/>
+        </w:rPr>
+        <w:t xml:space="preserve">. These resulted in </w:t>
+      </w:r>
+    </w:p>
+    <w:p>
+      <w:pPr>
+        <w:rPr>
+          <w:color w:val="000000"/>
+        </w:rPr>
+      </w:pPr>
       <w:r>
         <w:rPr>
           <w:noProof/>
         </w:rPr>
         <w:drawing>
-          <wp:inline distT="0" distB="0" distL="0" distR="0" wp14:anchorId="03C47275" wp14:editId="5A3467D7">
-            <wp:extent cx="1562100" cy="1091492"/>
-            <wp:effectExtent l="0" t="0" r="0" b="0"/>
-            <wp:docPr id="14" name="Picture 14"/>
+          <wp:inline distT="0" distB="0" distL="0" distR="0" wp14:anchorId="6F29646A" wp14:editId="20C135DD">
+            <wp:extent cx="3108960" cy="2487295"/>
+            <wp:effectExtent l="0" t="0" r="0" b="8255"/>
+            <wp:docPr id="6" name="Picture 6"/>
             <wp:cNvGraphicFramePr>
               <a:graphicFrameLocks xmlns:a="http://schemas.openxmlformats.org/drawingml/2006/main" noChangeAspect="1"/>
             </wp:cNvGraphicFramePr>
@@ -3854,335 +4157,36 @@
               <a:graphicData uri="http://schemas.openxmlformats.org/drawingml/2006/picture">
                 <pic:pic xmlns:pic="http://schemas.openxmlformats.org/drawingml/2006/picture">
                   <pic:nvPicPr>
-                    <pic:cNvPr id="1" name=""/>
-                    <pic:cNvPicPr/>
+                    <pic:cNvPr id="0" name="Picture 7"/>
+                    <pic:cNvPicPr>
+                      <a:picLocks noChangeAspect="1" noChangeArrowheads="1"/>
+                    </pic:cNvPicPr>
                   </pic:nvPicPr>
                   <pic:blipFill>
-                    <a:blip r:embed="rId9"/>
+                    <a:blip r:embed="rId10">
+                      <a:extLst>
+                        <a:ext uri="{28A0092B-C50C-407E-A947-70E740481C1C}">
+                          <a14:useLocalDpi xmlns:a14="http://schemas.microsoft.com/office/drawing/2010/main" val="0"/>
+                        </a:ext>
+                      </a:extLst>
+                    </a:blip>
+                    <a:srcRect/>
                     <a:stretch>
                       <a:fillRect/>
                     </a:stretch>
                   </pic:blipFill>
-                  <pic:spPr>
+                  <pic:spPr bwMode="auto">
                     <a:xfrm>
                       <a:off x="0" y="0"/>
-                      <a:ext cx="1562100" cy="1091492"/>
+                      <a:ext cx="3108960" cy="2487295"/>
                     </a:xfrm>
                     <a:prstGeom prst="rect">
                       <a:avLst/>
                     </a:prstGeom>
-                  </pic:spPr>
-                </pic:pic>
-              </a:graphicData>
-            </a:graphic>
-          </wp:inline>
-        </w:drawing>
-      </w:r>
-      <w:r>
-        <w:rPr>
-          <w:noProof/>
-        </w:rPr>
-        <w:drawing>
-          <wp:inline distT="0" distB="0" distL="0" distR="0" wp14:anchorId="5BB05CA2" wp14:editId="27808F14">
-            <wp:extent cx="1531620" cy="1084898"/>
-            <wp:effectExtent l="0" t="0" r="0" b="1270"/>
-            <wp:docPr id="13" name="Picture 13"/>
-            <wp:cNvGraphicFramePr>
-              <a:graphicFrameLocks xmlns:a="http://schemas.openxmlformats.org/drawingml/2006/main" noChangeAspect="1"/>
-            </wp:cNvGraphicFramePr>
-            <a:graphic xmlns:a="http://schemas.openxmlformats.org/drawingml/2006/main">
-              <a:graphicData uri="http://schemas.openxmlformats.org/drawingml/2006/picture">
-                <pic:pic xmlns:pic="http://schemas.openxmlformats.org/drawingml/2006/picture">
-                  <pic:nvPicPr>
-                    <pic:cNvPr id="1" name=""/>
-                    <pic:cNvPicPr/>
-                  </pic:nvPicPr>
-                  <pic:blipFill>
-                    <a:blip r:embed="rId10"/>
-                    <a:stretch>
-                      <a:fillRect/>
-                    </a:stretch>
-                  </pic:blipFill>
-                  <pic:spPr>
-                    <a:xfrm>
-                      <a:off x="0" y="0"/>
-                      <a:ext cx="1540353" cy="1091084"/>
-                    </a:xfrm>
-                    <a:prstGeom prst="rect">
-                      <a:avLst/>
-                    </a:prstGeom>
-                  </pic:spPr>
-                </pic:pic>
-              </a:graphicData>
-            </a:graphic>
-          </wp:inline>
-        </w:drawing>
-      </w:r>
-    </w:p>
-    <w:p>
-      <w:pPr>
-        <w:rPr>
-          <w:sz w:val="24"/>
-          <w:szCs w:val="24"/>
-          <w:u w:val="single"/>
-        </w:rPr>
-      </w:pPr>
-    </w:p>
-    <w:p>
-      <w:pPr>
-        <w:rPr>
-          <w:sz w:val="24"/>
-          <w:szCs w:val="24"/>
-          <w:u w:val="single"/>
-        </w:rPr>
-      </w:pPr>
-    </w:p>
-    <w:p>
-      <w:pPr>
-        <w:rPr>
-          <w:sz w:val="24"/>
-          <w:szCs w:val="24"/>
-          <w:u w:val="single"/>
-        </w:rPr>
-      </w:pPr>
-    </w:p>
-    <w:p>
-      <w:pPr>
-        <w:rPr>
-          <w:sz w:val="24"/>
-          <w:szCs w:val="24"/>
-          <w:u w:val="single"/>
-        </w:rPr>
-      </w:pPr>
-    </w:p>
-    <w:p>
-      <w:pPr>
-        <w:rPr>
-          <w:color w:val="000000"/>
-        </w:rPr>
-      </w:pPr>
-      <w:proofErr w:type="spellStart"/>
-      <w:r>
-        <w:rPr>
-          <w:u w:val="single"/>
-        </w:rPr>
-        <w:lastRenderedPageBreak/>
-        <w:t>CaS-CaT-</w:t>
-      </w:r>
-      <w:r>
-        <w:rPr>
-          <w:u w:val="single"/>
-        </w:rPr>
-        <w:t>sAHP</w:t>
-      </w:r>
-      <w:proofErr w:type="spellEnd"/>
-      <w:r>
-        <w:rPr>
-          <w:u w:val="single"/>
-        </w:rPr>
-        <w:t xml:space="preserve"> module</w:t>
-      </w:r>
-      <w:r>
-        <w:t>:</w:t>
-      </w:r>
-      <w:r>
-        <w:rPr>
-          <w:sz w:val="24"/>
-          <w:szCs w:val="24"/>
-        </w:rPr>
-        <w:t xml:space="preserve"> </w:t>
-      </w:r>
-      <w:r>
-        <w:t>This second option to add ad</w:t>
-      </w:r>
-      <w:r>
-        <w:t xml:space="preserve">aptation/bursting involves three currents. </w:t>
-      </w:r>
-      <w:proofErr w:type="spellStart"/>
-      <w:r>
-        <w:t>CaS</w:t>
-      </w:r>
-      <w:proofErr w:type="spellEnd"/>
-      <w:r>
-        <w:t xml:space="preserve"> is</w:t>
-      </w:r>
-      <w:r>
-        <w:t xml:space="preserve"> segregated at -</w:t>
-      </w:r>
-      <w:r>
-        <w:t>64</w:t>
-      </w:r>
-      <w:r>
-        <w:t xml:space="preserve"> while</w:t>
-      </w:r>
-      <w:r>
-        <w:t xml:space="preserve"> </w:t>
-      </w:r>
-      <w:proofErr w:type="spellStart"/>
-      <w:r>
-        <w:t>CaT</w:t>
-      </w:r>
-      <w:proofErr w:type="spellEnd"/>
-      <w:r>
-        <w:t xml:space="preserve"> and </w:t>
-      </w:r>
-      <w:proofErr w:type="spellStart"/>
-      <w:r>
-        <w:t>sAHP</w:t>
-      </w:r>
-      <w:proofErr w:type="spellEnd"/>
-      <w:r>
-        <w:t xml:space="preserve"> </w:t>
-      </w:r>
-      <w:r>
-        <w:t>remain</w:t>
-      </w:r>
-      <w:r>
-        <w:t xml:space="preserve"> unsegregated (Fig. 3</w:t>
-      </w:r>
-      <w:r>
-        <w:t>A</w:t>
-      </w:r>
-      <w:r>
-        <w:t xml:space="preserve">). </w:t>
-      </w:r>
-      <w:r>
-        <w:rPr>
-          <w:color w:val="000000"/>
-        </w:rPr>
-        <w:t xml:space="preserve">The parameter set after implementing the segregation scheme (Fig. 3A) and tuning are as follows:  </w:t>
-      </w:r>
-      <w:proofErr w:type="spellStart"/>
-      <w:r>
-        <w:rPr>
-          <w:color w:val="000000"/>
-        </w:rPr>
-        <w:t>gCaS</w:t>
-      </w:r>
-      <w:proofErr w:type="spellEnd"/>
-      <w:r>
-        <w:rPr>
-          <w:color w:val="000000"/>
-        </w:rPr>
-        <w:t xml:space="preserve"> </w:t>
-      </w:r>
-      <w:r>
-        <w:rPr>
-          <w:color w:val="000000"/>
-        </w:rPr>
-        <w:t>=</w:t>
-      </w:r>
-      <w:r>
-        <w:rPr>
-          <w:color w:val="000000"/>
-        </w:rPr>
-        <w:t>0.00425</w:t>
-      </w:r>
-      <w:r>
-        <w:rPr>
-          <w:color w:val="000000"/>
-        </w:rPr>
-        <w:t xml:space="preserve">, </w:t>
-      </w:r>
-      <w:proofErr w:type="spellStart"/>
-      <w:r>
-        <w:rPr>
-          <w:color w:val="000000"/>
-        </w:rPr>
-        <w:t>gCaT</w:t>
-      </w:r>
-      <w:proofErr w:type="spellEnd"/>
-      <w:r>
-        <w:rPr>
-          <w:color w:val="000000"/>
-        </w:rPr>
-        <w:t xml:space="preserve"> =</w:t>
-      </w:r>
-      <w:r>
-        <w:rPr>
-          <w:color w:val="000000"/>
-        </w:rPr>
-        <w:t>0.001</w:t>
-      </w:r>
-      <w:r>
-        <w:rPr>
-          <w:color w:val="000000"/>
-        </w:rPr>
-        <w:t xml:space="preserve"> , </w:t>
-      </w:r>
-      <w:proofErr w:type="spellStart"/>
-      <w:r>
-        <w:rPr>
-          <w:color w:val="000000"/>
-        </w:rPr>
-        <w:t>g</w:t>
-      </w:r>
-      <w:r>
-        <w:rPr>
-          <w:color w:val="000000"/>
-        </w:rPr>
-        <w:t>sAHP</w:t>
-      </w:r>
-      <w:proofErr w:type="spellEnd"/>
-      <w:r>
-        <w:rPr>
-          <w:color w:val="000000"/>
-        </w:rPr>
-        <w:t xml:space="preserve"> = </w:t>
-      </w:r>
-      <w:r>
-        <w:rPr>
-          <w:color w:val="000000"/>
-        </w:rPr>
-        <w:t>0.005</w:t>
-      </w:r>
-      <w:r>
-        <w:rPr>
-          <w:color w:val="000000"/>
-        </w:rPr>
-        <w:t xml:space="preserve">. These resulted in </w:t>
-      </w:r>
-    </w:p>
-    <w:p>
-      <w:pPr>
-        <w:rPr>
-          <w:color w:val="000000"/>
-        </w:rPr>
-      </w:pPr>
-      <w:r>
-        <w:rPr>
-          <w:noProof/>
-          <w:color w:val="000000"/>
-        </w:rPr>
-        <w:drawing>
-          <wp:inline distT="0" distB="0" distL="0" distR="0" wp14:anchorId="6E22E6DB" wp14:editId="5726276C">
-            <wp:extent cx="3108960" cy="3108960"/>
-            <wp:effectExtent l="0" t="0" r="0" b="0"/>
-            <wp:docPr id="17" name="Picture 17" descr="Chart, histogram&#10;&#10;Description automatically generated"/>
-            <wp:cNvGraphicFramePr>
-              <a:graphicFrameLocks xmlns:a="http://schemas.openxmlformats.org/drawingml/2006/main" noChangeAspect="1"/>
-            </wp:cNvGraphicFramePr>
-            <a:graphic xmlns:a="http://schemas.openxmlformats.org/drawingml/2006/main">
-              <a:graphicData uri="http://schemas.openxmlformats.org/drawingml/2006/picture">
-                <pic:pic xmlns:pic="http://schemas.openxmlformats.org/drawingml/2006/picture">
-                  <pic:nvPicPr>
-                    <pic:cNvPr id="17" name="cascat.png"/>
-                    <pic:cNvPicPr/>
-                  </pic:nvPicPr>
-                  <pic:blipFill>
-                    <a:blip r:embed="rId11"/>
-                    <a:stretch>
-                      <a:fillRect/>
-                    </a:stretch>
-                  </pic:blipFill>
-                  <pic:spPr>
-                    <a:xfrm>
-                      <a:off x="0" y="0"/>
-                      <a:ext cx="3108960" cy="3108960"/>
-                    </a:xfrm>
-                    <a:prstGeom prst="rect">
-                      <a:avLst/>
-                    </a:prstGeom>
+                    <a:noFill/>
+                    <a:ln>
+                      <a:noFill/>
+                    </a:ln>
                   </pic:spPr>
                 </pic:pic>
               </a:graphicData>
@@ -4801,13 +4805,13 @@
         <mc:AlternateContent>
           <mc:Choice Requires="wps">
             <w:drawing>
-              <wp:anchor distT="0" distB="0" distL="114300" distR="114300" simplePos="0" relativeHeight="251672576" behindDoc="0" locked="0" layoutInCell="1" allowOverlap="1" wp14:anchorId="5A4889F1" wp14:editId="63AD6E18">
+              <wp:anchor distT="0" distB="0" distL="114300" distR="114300" simplePos="0" relativeHeight="251672576" behindDoc="0" locked="0" layoutInCell="1" allowOverlap="1" wp14:anchorId="5A4889F1" wp14:editId="0BA8ED8C">
                 <wp:simplePos x="0" y="0"/>
                 <wp:positionH relativeFrom="column">
-                  <wp:posOffset>76200</wp:posOffset>
+                  <wp:posOffset>91440</wp:posOffset>
                 </wp:positionH>
                 <wp:positionV relativeFrom="paragraph">
-                  <wp:posOffset>3050540</wp:posOffset>
+                  <wp:posOffset>2418080</wp:posOffset>
                 </wp:positionV>
                 <wp:extent cx="3169920" cy="304800"/>
                 <wp:effectExtent l="0" t="0" r="0" b="0"/>
@@ -4843,9 +4847,6 @@
                               </w:rPr>
                             </w:pPr>
                             <w:r>
-                              <w:rPr>
-                                <w:highlight w:val="yellow"/>
-                              </w:rPr>
                               <w:t>Figure 3B. Spike frequency and Inter-Burst Interval limits for both bursting Modules.</w:t>
                             </w:r>
                           </w:p>
@@ -4871,7 +4872,7 @@
           </mc:Choice>
           <mc:Fallback>
             <w:pict>
-              <v:shape w14:anchorId="5A4889F1" id="Text Box 20" o:spid="_x0000_s1029" type="#_x0000_t202" style="position:absolute;margin-left:6pt;margin-top:240.2pt;width:249.6pt;height:24pt;z-index:251672576;visibility:visible;mso-wrap-style:square;mso-width-percent:0;mso-height-percent:0;mso-wrap-distance-left:9pt;mso-wrap-distance-top:0;mso-wrap-distance-right:9pt;mso-wrap-distance-bottom:0;mso-position-horizontal:absolute;mso-position-horizontal-relative:text;mso-position-vertical:absolute;mso-position-vertical-relative:text;mso-width-percent:0;mso-height-percent:0;mso-width-relative:margin;mso-height-relative:margin;v-text-anchor:top" o:gfxdata="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" stroked="f">
+              <v:shape w14:anchorId="5A4889F1" id="Text Box 20" o:spid="_x0000_s1029" type="#_x0000_t202" style="position:absolute;margin-left:7.2pt;margin-top:190.4pt;width:249.6pt;height:24pt;z-index:251672576;visibility:visible;mso-wrap-style:square;mso-width-percent:0;mso-height-percent:0;mso-wrap-distance-left:9pt;mso-wrap-distance-top:0;mso-wrap-distance-right:9pt;mso-wrap-distance-bottom:0;mso-position-horizontal:absolute;mso-position-horizontal-relative:text;mso-position-vertical:absolute;mso-position-vertical-relative:text;mso-width-percent:0;mso-height-percent:0;mso-width-relative:margin;mso-height-relative:margin;v-text-anchor:top" o:gfxdata="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" stroked="f">
                 <v:textbox inset="0,0,0,0">
                   <w:txbxContent>
                     <w:p>
@@ -4882,9 +4883,6 @@
                         </w:rPr>
                       </w:pPr>
                       <w:r>
-                        <w:rPr>
-                          <w:highlight w:val="yellow"/>
-                        </w:rPr>
                         <w:t>Figure 3B. Spike frequency and Inter-Burst Interval limits for both bursting Modules.</w:t>
                       </w:r>
                     </w:p>
@@ -4897,15 +4895,13 @@
       </w:r>
       <w:r>
         <w:rPr>
-          <w:b/>
-          <w:bCs/>
           <w:noProof/>
         </w:rPr>
         <w:drawing>
-          <wp:inline distT="0" distB="0" distL="0" distR="0" wp14:anchorId="1D0804D3" wp14:editId="298E8395">
-            <wp:extent cx="3108960" cy="3108960"/>
-            <wp:effectExtent l="0" t="0" r="0" b="0"/>
-            <wp:docPr id="19" name="Picture 19" descr="Chart, histogram&#10;&#10;Description automatically generated"/>
+          <wp:inline distT="0" distB="0" distL="0" distR="0" wp14:anchorId="515AB175" wp14:editId="7C5AF5DC">
+            <wp:extent cx="3108960" cy="2487295"/>
+            <wp:effectExtent l="0" t="0" r="0" b="8255"/>
+            <wp:docPr id="5" name="Picture 5"/>
             <wp:cNvGraphicFramePr>
               <a:graphicFrameLocks xmlns:a="http://schemas.openxmlformats.org/drawingml/2006/main" noChangeAspect="1"/>
             </wp:cNvGraphicFramePr>
@@ -4913,23 +4909,36 @@
               <a:graphicData uri="http://schemas.openxmlformats.org/drawingml/2006/picture">
                 <pic:pic xmlns:pic="http://schemas.openxmlformats.org/drawingml/2006/picture">
                   <pic:nvPicPr>
-                    <pic:cNvPr id="19" name="inter-burst-interval.png"/>
-                    <pic:cNvPicPr/>
+                    <pic:cNvPr id="0" name="Picture 5"/>
+                    <pic:cNvPicPr>
+                      <a:picLocks noChangeAspect="1" noChangeArrowheads="1"/>
+                    </pic:cNvPicPr>
                   </pic:nvPicPr>
                   <pic:blipFill>
-                    <a:blip r:embed="rId12"/>
+                    <a:blip r:embed="rId11">
+                      <a:extLst>
+                        <a:ext uri="{28A0092B-C50C-407E-A947-70E740481C1C}">
+                          <a14:useLocalDpi xmlns:a14="http://schemas.microsoft.com/office/drawing/2010/main" val="0"/>
+                        </a:ext>
+                      </a:extLst>
+                    </a:blip>
+                    <a:srcRect/>
                     <a:stretch>
                       <a:fillRect/>
                     </a:stretch>
                   </pic:blipFill>
-                  <pic:spPr>
+                  <pic:spPr bwMode="auto">
                     <a:xfrm>
                       <a:off x="0" y="0"/>
-                      <a:ext cx="3108960" cy="3108960"/>
+                      <a:ext cx="3108960" cy="2487295"/>
                     </a:xfrm>
                     <a:prstGeom prst="rect">
                       <a:avLst/>
                     </a:prstGeom>
+                    <a:noFill/>
+                    <a:ln>
+                      <a:noFill/>
+                    </a:ln>
                   </pic:spPr>
                 </pic:pic>
               </a:graphicData>
@@ -4990,10 +4999,10 @@
           <w:noProof/>
         </w:rPr>
         <w:drawing>
-          <wp:inline distT="0" distB="0" distL="0" distR="0" wp14:anchorId="5625342A" wp14:editId="6BC84A44">
-            <wp:extent cx="3095625" cy="2247900"/>
-            <wp:effectExtent l="0" t="0" r="9525" b="0"/>
-            <wp:docPr id="10" name="Picture 10" descr="Chart, histogram&#10;&#10;Description automatically generated"/>
+          <wp:inline distT="0" distB="0" distL="0" distR="0" wp14:anchorId="69453E5B" wp14:editId="2308EEB5">
+            <wp:extent cx="3108960" cy="2826385"/>
+            <wp:effectExtent l="0" t="0" r="0" b="0"/>
+            <wp:docPr id="4" name="Picture 4"/>
             <wp:cNvGraphicFramePr>
               <a:graphicFrameLocks xmlns:a="http://schemas.openxmlformats.org/drawingml/2006/main" noChangeAspect="1"/>
             </wp:cNvGraphicFramePr>
@@ -5001,23 +5010,36 @@
               <a:graphicData uri="http://schemas.openxmlformats.org/drawingml/2006/picture">
                 <pic:pic xmlns:pic="http://schemas.openxmlformats.org/drawingml/2006/picture">
                   <pic:nvPicPr>
-                    <pic:cNvPr id="10" name="network_results.png"/>
-                    <pic:cNvPicPr/>
+                    <pic:cNvPr id="0" name="Picture 3"/>
+                    <pic:cNvPicPr>
+                      <a:picLocks noChangeAspect="1" noChangeArrowheads="1"/>
+                    </pic:cNvPicPr>
                   </pic:nvPicPr>
                   <pic:blipFill>
-                    <a:blip r:embed="rId13"/>
+                    <a:blip r:embed="rId12">
+                      <a:extLst>
+                        <a:ext uri="{28A0092B-C50C-407E-A947-70E740481C1C}">
+                          <a14:useLocalDpi xmlns:a14="http://schemas.microsoft.com/office/drawing/2010/main" val="0"/>
+                        </a:ext>
+                      </a:extLst>
+                    </a:blip>
+                    <a:srcRect/>
                     <a:stretch>
                       <a:fillRect/>
                     </a:stretch>
                   </pic:blipFill>
-                  <pic:spPr>
+                  <pic:spPr bwMode="auto">
                     <a:xfrm>
                       <a:off x="0" y="0"/>
-                      <a:ext cx="3095625" cy="2247900"/>
+                      <a:ext cx="3108960" cy="2826385"/>
                     </a:xfrm>
                     <a:prstGeom prst="rect">
                       <a:avLst/>
                     </a:prstGeom>
+                    <a:noFill/>
+                    <a:ln>
+                      <a:noFill/>
+                    </a:ln>
                   </pic:spPr>
                 </pic:pic>
               </a:graphicData>
@@ -5166,35 +5188,12 @@
           <w:bCs/>
         </w:rPr>
       </w:pPr>
-    </w:p>
-    <w:p>
-      <w:pPr>
+      <w:r>
         <w:rPr>
           <w:b/>
           <w:bCs/>
         </w:rPr>
-      </w:pPr>
-    </w:p>
-    <w:p>
-      <w:pPr>
-        <w:rPr>
-          <w:b/>
-          <w:bCs/>
-        </w:rPr>
-      </w:pPr>
-    </w:p>
-    <w:p>
-      <w:pPr>
-        <w:rPr>
-          <w:b/>
-          <w:bCs/>
-        </w:rPr>
-      </w:pPr>
-      <w:r>
-        <w:rPr>
-          <w:b/>
-          <w:bCs/>
-        </w:rPr>
+        <w:lastRenderedPageBreak/>
         <w:t>Automation of the segregation process using machine learning</w:t>
       </w:r>
     </w:p>
@@ -5977,7 +5976,7 @@
       </w:r>
     </w:p>
     <w:sectPr>
-      <w:headerReference w:type="default" r:id="rId14"/>
+      <w:headerReference w:type="default" r:id="rId13"/>
       <w:pgSz w:w="12240" w:h="15840" w:code="1"/>
       <w:pgMar w:top="1080" w:right="1080" w:bottom="1080" w:left="1080" w:header="432" w:footer="432" w:gutter="0"/>
       <w:cols w:num="2" w:space="288"/>
@@ -6022,54 +6021,63 @@
     <w:p>
       <w:pPr>
         <w:pStyle w:val="FootnoteText"/>
-      </w:pPr>
-      <w:r>
-        <w:t>*Res</w:t>
-      </w:r>
-      <w:r>
-        <w:t>e</w:t>
-      </w:r>
-      <w:r>
-        <w:t>a</w:t>
-      </w:r>
-      <w:r>
-        <w:t>r</w:t>
-      </w:r>
-      <w:r>
-        <w:t>ch supported by ABC Foundation.</w:t>
+        <w:rPr>
+          <w:rFonts w:ascii="Arial" w:hAnsi="Arial" w:cs="Arial"/>
+          <w:color w:val="000000"/>
+        </w:rPr>
+      </w:pPr>
+      <w:r>
+        <w:rPr>
+          <w:rFonts w:ascii="Arial" w:hAnsi="Arial" w:cs="Arial"/>
+          <w:color w:val="000000"/>
+        </w:rPr>
+        <w:t>This research was supported in part by This research was supported in part by grants NIH MH122023 and NSF OAC-1730655 to SSN.</w:t>
       </w:r>
     </w:p>
     <w:p>
       <w:pPr>
         <w:pStyle w:val="FootnoteText"/>
       </w:pPr>
-      <w:r>
-        <w:t xml:space="preserve">F. A. Author is with the National Institute of Standards and Technology, Boulder, CO 80305 USA (corresponding author to provide phone: 303-555-5555; fax: 303-555-5555; e-mail: author@ boulder.nist.gov). </w:t>
-      </w:r>
     </w:p>
     <w:p>
       <w:pPr>
         <w:pStyle w:val="FootnoteText"/>
-      </w:pPr>
-      <w:r>
-        <w:t xml:space="preserve">S. B. Author, Jr., was with Rice University, Houston, TX 77005 USA. He is now with the Department of Physics, Colorado State University, Fort Collins, CO 80523 USA (e-mail: </w:t>
-      </w:r>
-      <w:proofErr w:type="spellStart"/>
-      <w:r>
-        <w:t>author@lamar</w:t>
-      </w:r>
-      <w:proofErr w:type="spellEnd"/>
-      <w:r>
-        <w:t>. colostate.edu).</w:t>
+        <w:rPr>
+          <w:rFonts w:ascii="Arial" w:hAnsi="Arial" w:cs="Arial"/>
+          <w:color w:val="000000"/>
+        </w:rPr>
+      </w:pPr>
+      <w:r>
+        <w:t>*</w:t>
+      </w:r>
+      <w:r>
+        <w:rPr>
+          <w:rFonts w:ascii="Arial" w:hAnsi="Arial" w:cs="Arial"/>
+          <w:color w:val="000000"/>
+        </w:rPr>
+        <w:t xml:space="preserve">N Opsal, P Canfield, T Banks and SS Nair are with Electrical Engineering and Computer Science, University of Missouri, Columbia MO 65211 (corresponding author SSN phone: 573-882-2964; fax: 573-882-0397; e-mail: </w:t>
+      </w:r>
+      <w:hyperlink r:id="rId1" w:history="1">
+        <w:r>
+          <w:rPr>
+            <w:rStyle w:val="Hyperlink"/>
+            <w:rFonts w:ascii="Arial" w:hAnsi="Arial" w:cs="Arial"/>
+          </w:rPr>
+          <w:t>nairs@missouri.edu</w:t>
+        </w:r>
+      </w:hyperlink>
+      <w:r>
+        <w:rPr>
+          <w:rFonts w:ascii="Arial" w:hAnsi="Arial" w:cs="Arial"/>
+          <w:color w:val="000000"/>
+        </w:rPr>
+        <w:t xml:space="preserve">). </w:t>
       </w:r>
     </w:p>
     <w:p>
       <w:pPr>
         <w:pStyle w:val="FootnoteText"/>
       </w:pPr>
-      <w:r>
-        <w:t>T. C. Author is with the Electrical Engineering Department, University of Colorado, Boulder, CO 80309 USA, on leave from the National Research Institute for Metals, Tsukuba, Japan (e-mail: author@nrim.go.jp).</w:t>
-      </w:r>
     </w:p>
   </w:footnote>
 </w:footnotes>
@@ -6890,7 +6898,7 @@
     <w:lsdException w:name="toc 8" w:semiHidden="1" w:unhideWhenUsed="1"/>
     <w:lsdException w:name="toc 9" w:semiHidden="1" w:unhideWhenUsed="1"/>
     <w:lsdException w:name="Normal Indent" w:semiHidden="1" w:unhideWhenUsed="1"/>
-    <w:lsdException w:name="footnote text" w:semiHidden="1" w:unhideWhenUsed="1"/>
+    <w:lsdException w:name="footnote text" w:semiHidden="1" w:uiPriority="99" w:unhideWhenUsed="1"/>
     <w:lsdException w:name="annotation text" w:semiHidden="1" w:unhideWhenUsed="1"/>
     <w:lsdException w:name="header" w:semiHidden="1" w:unhideWhenUsed="1"/>
     <w:lsdException w:name="footer" w:semiHidden="1" w:unhideWhenUsed="1"/>
@@ -7500,6 +7508,8 @@
   <w:style w:type="paragraph" w:styleId="FootnoteText">
     <w:name w:val="footnote text"/>
     <w:basedOn w:val="Normal"/>
+    <w:link w:val="FootnoteTextChar"/>
+    <w:uiPriority w:val="99"/>
     <w:semiHidden/>
     <w:pPr>
       <w:ind w:firstLine="202"/>
@@ -8075,6 +8085,18 @@
       <w:szCs w:val="22"/>
     </w:rPr>
   </w:style>
+  <w:style w:type="character" w:customStyle="1" w:styleId="FootnoteTextChar">
+    <w:name w:val="Footnote Text Char"/>
+    <w:basedOn w:val="DefaultParagraphFont"/>
+    <w:link w:val="FootnoteText"/>
+    <w:uiPriority w:val="99"/>
+    <w:semiHidden/>
+    <w:rsid w:val="00FE17D1"/>
+    <w:rPr>
+      <w:sz w:val="16"/>
+      <w:szCs w:val="16"/>
+    </w:rPr>
+  </w:style>
 </w:styles>
 </file>
 

</xml_diff>

<commit_message>
updated paper with text
</commit_message>
<xml_diff>
--- a/2021 IEEE NER'21 Nate 17 Dec20.docx
+++ b/2021 IEEE NER'21 Nate 17 Dec20.docx
@@ -1,6 +1,6 @@
 
 <file path=word/document.xml><?xml version="1.0" encoding="utf-8"?>
-<w:document xmlns:wpc="http://schemas.microsoft.com/office/word/2010/wordprocessingCanvas" xmlns:cx="http://schemas.microsoft.com/office/drawing/2014/chartex" xmlns:cx1="http://schemas.microsoft.com/office/drawing/2015/9/8/chartex" xmlns:cx2="http://schemas.microsoft.com/office/drawing/2015/10/21/chartex" xmlns:cx3="http://schemas.microsoft.com/office/drawing/2016/5/9/chartex" xmlns:cx4="http://schemas.microsoft.com/office/drawing/2016/5/10/chartex" xmlns:cx5="http://schemas.microsoft.com/office/drawing/2016/5/11/chartex" xmlns:cx6="http://schemas.microsoft.com/office/drawing/2016/5/12/chartex" xmlns:cx7="http://schemas.microsoft.com/office/drawing/2016/5/13/chartex" xmlns:cx8="http://schemas.microsoft.com/office/drawing/2016/5/14/chartex" xmlns:mc="http://schemas.openxmlformats.org/markup-compatibility/2006" xmlns:aink="http://schemas.microsoft.com/office/drawing/2016/ink" xmlns:am3d="http://schemas.microsoft.com/office/drawing/2017/model3d" xmlns:o="urn:schemas-microsoft-com:office:office" xmlns:r="http://schemas.openxmlformats.org/officeDocument/2006/relationships" xmlns:m="http://schemas.openxmlformats.org/officeDocument/2006/math" xmlns:v="urn:schemas-microsoft-com:vml" xmlns:wp14="http://schemas.microsoft.com/office/word/2010/wordprocessingDrawing" xmlns:wp="http://schemas.openxmlformats.org/drawingml/2006/wordprocessingDrawing" xmlns:w10="urn:schemas-microsoft-com:office:word" xmlns:w="http://schemas.openxmlformats.org/wordprocessingml/2006/main" xmlns:w14="http://schemas.microsoft.com/office/word/2010/wordml" xmlns:w15="http://schemas.microsoft.com/office/word/2012/wordml" xmlns:w16cex="http://schemas.microsoft.com/office/word/2018/wordml/cex" xmlns:w16cid="http://schemas.microsoft.com/office/word/2016/wordml/cid" xmlns:w16="http://schemas.microsoft.com/office/word/2018/wordml" xmlns:w16se="http://schemas.microsoft.com/office/word/2015/wordml/symex" xmlns:wpg="http://schemas.microsoft.com/office/word/2010/wordprocessingGroup" xmlns:wpi="http://schemas.microsoft.com/office/word/2010/wordprocessingInk" xmlns:wne="http://schemas.microsoft.com/office/word/2006/wordml" xmlns:wps="http://schemas.microsoft.com/office/word/2010/wordprocessingShape" mc:Ignorable="w14 w15 w16se w16cid w16 w16cex wp14">
+<w:document xmlns:wpc="http://schemas.microsoft.com/office/word/2010/wordprocessingCanvas" xmlns:cx="http://schemas.microsoft.com/office/drawing/2014/chartex" xmlns:cx1="http://schemas.microsoft.com/office/drawing/2015/9/8/chartex" xmlns:cx2="http://schemas.microsoft.com/office/drawing/2015/10/21/chartex" xmlns:cx3="http://schemas.microsoft.com/office/drawing/2016/5/9/chartex" xmlns:cx4="http://schemas.microsoft.com/office/drawing/2016/5/10/chartex" xmlns:cx5="http://schemas.microsoft.com/office/drawing/2016/5/11/chartex" xmlns:cx6="http://schemas.microsoft.com/office/drawing/2016/5/12/chartex" xmlns:cx7="http://schemas.microsoft.com/office/drawing/2016/5/13/chartex" xmlns:cx8="http://schemas.microsoft.com/office/drawing/2016/5/14/chartex" xmlns:mc="http://schemas.openxmlformats.org/markup-compatibility/2006" xmlns:aink="http://schemas.microsoft.com/office/drawing/2016/ink" xmlns:am3d="http://schemas.microsoft.com/office/drawing/2017/model3d" xmlns:o="urn:schemas-microsoft-com:office:office" xmlns:r="http://schemas.openxmlformats.org/officeDocument/2006/relationships" xmlns:m="http://schemas.openxmlformats.org/officeDocument/2006/math" xmlns:v="urn:schemas-microsoft-com:vml" xmlns:wp14="http://schemas.microsoft.com/office/word/2010/wordprocessingDrawing" xmlns:wp="http://schemas.openxmlformats.org/drawingml/2006/wordprocessingDrawing" xmlns:w10="urn:schemas-microsoft-com:office:word" xmlns:w="http://schemas.openxmlformats.org/wordprocessingml/2006/main" xmlns:w14="http://schemas.microsoft.com/office/word/2010/wordml" xmlns:w15="http://schemas.microsoft.com/office/word/2012/wordml" xmlns:w16cid="http://schemas.microsoft.com/office/word/2016/wordml/cid" xmlns:w16se="http://schemas.microsoft.com/office/word/2015/wordml/symex" xmlns:wpg="http://schemas.microsoft.com/office/word/2010/wordprocessingGroup" xmlns:wpi="http://schemas.microsoft.com/office/word/2010/wordprocessingInk" xmlns:wne="http://schemas.microsoft.com/office/word/2006/wordml" xmlns:wps="http://schemas.microsoft.com/office/word/2010/wordprocessingShape" mc:Ignorable="w14 w15 w16se w16cid wp14">
   <w:body>
     <w:p>
       <w:pPr>
@@ -2775,17 +2775,43 @@
           <w:i/>
           <w:iCs/>
         </w:rPr>
-        <w:t>CaS-CaT-</w:t>
-      </w:r>
+        <w:t>CaS</w:t>
+      </w:r>
+      <w:proofErr w:type="spellEnd"/>
       <w:r>
         <w:rPr>
           <w:bCs/>
           <w:i/>
           <w:iCs/>
         </w:rPr>
+        <w:t>-</w:t>
+      </w:r>
+      <w:proofErr w:type="spellStart"/>
+      <w:r>
+        <w:rPr>
+          <w:bCs/>
+          <w:i/>
+          <w:iCs/>
+        </w:rPr>
+        <w:t>CaT</w:t>
+      </w:r>
+      <w:proofErr w:type="spellEnd"/>
+      <w:r>
+        <w:rPr>
+          <w:bCs/>
+          <w:i/>
+          <w:iCs/>
+        </w:rPr>
+        <w:t>-</w:t>
+      </w:r>
+      <w:r>
+        <w:rPr>
+          <w:bCs/>
+          <w:i/>
+          <w:iCs/>
+        </w:rPr>
         <w:t>sAHP</w:t>
       </w:r>
-      <w:proofErr w:type="spellEnd"/>
       <w:r>
         <w:rPr>
           <w:bCs/>
@@ -3245,7 +3271,7 @@
               </wp:anchor>
             </w:drawing>
           </mc:Choice>
-          <mc:Fallback>
+          <mc:Fallback xmlns:w16="http://schemas.microsoft.com/office/word/2018/wordml" xmlns:w16cex="http://schemas.microsoft.com/office/word/2018/wordml/cex">
             <w:pict>
               <v:shapetype w14:anchorId="0724481C" id="_x0000_t202" coordsize="21600,21600" o:spt="202" path="m,l,21600r21600,l21600,xe">
                 <v:stroke joinstyle="miter"/>
@@ -3896,7 +3922,7 @@
               </wp:anchor>
             </w:drawing>
           </mc:Choice>
-          <mc:Fallback>
+          <mc:Fallback xmlns:w16="http://schemas.microsoft.com/office/word/2018/wordml" xmlns:w16cex="http://schemas.microsoft.com/office/word/2018/wordml/cex">
             <w:pict>
               <v:shape w14:anchorId="28553C0C" id="Text Box 16" o:spid="_x0000_s1027" type="#_x0000_t202" style="position:absolute;margin-left:0;margin-top:.25pt;width:231.35pt;height:36pt;z-index:251664384;visibility:visible;mso-wrap-style:square;mso-height-percent:0;mso-wrap-distance-left:9pt;mso-wrap-distance-top:0;mso-wrap-distance-right:9pt;mso-wrap-distance-bottom:0;mso-position-horizontal:left;mso-position-horizontal-relative:margin;mso-position-vertical:absolute;mso-position-vertical-relative:text;mso-height-percent:0;mso-height-relative:margin;v-text-anchor:top" o:gfxdata="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" stroked="f">
                 <v:textbox inset="0,0,0,0">
@@ -3959,15 +3985,35 @@
         <w:rPr>
           <w:u w:val="single"/>
         </w:rPr>
-        <w:t>CaS-CaT-</w:t>
-      </w:r>
+        <w:t>CaS</w:t>
+      </w:r>
+      <w:proofErr w:type="spellEnd"/>
       <w:r>
         <w:rPr>
           <w:u w:val="single"/>
         </w:rPr>
+        <w:t>-</w:t>
+      </w:r>
+      <w:proofErr w:type="spellStart"/>
+      <w:r>
+        <w:rPr>
+          <w:u w:val="single"/>
+        </w:rPr>
+        <w:t>CaT</w:t>
+      </w:r>
+      <w:proofErr w:type="spellEnd"/>
+      <w:r>
+        <w:rPr>
+          <w:u w:val="single"/>
+        </w:rPr>
+        <w:t>-</w:t>
+      </w:r>
+      <w:r>
+        <w:rPr>
+          <w:u w:val="single"/>
+        </w:rPr>
         <w:t>sAHP</w:t>
       </w:r>
-      <w:proofErr w:type="spellEnd"/>
       <w:r>
         <w:rPr>
           <w:u w:val="single"/>
@@ -4016,13 +4062,8 @@
       </w:r>
       <w:proofErr w:type="spellEnd"/>
       <w:r>
-        <w:t xml:space="preserve"> and </w:t>
-      </w:r>
-      <w:proofErr w:type="spellStart"/>
-      <w:r>
-        <w:t>sAHP</w:t>
-      </w:r>
-      <w:proofErr w:type="spellEnd"/>
+        <w:t xml:space="preserve"> and sAHP</w:t>
+      </w:r>
       <w:r>
         <w:t xml:space="preserve"> </w:t>
       </w:r>
@@ -4266,15 +4307,7 @@
                             </w:r>
                             <w:proofErr w:type="spellEnd"/>
                             <w:r>
-                              <w:t xml:space="preserve"> and </w:t>
-                            </w:r>
-                            <w:proofErr w:type="spellStart"/>
-                            <w:r>
-                              <w:t>sAHP</w:t>
-                            </w:r>
-                            <w:proofErr w:type="spellEnd"/>
-                            <w:r>
-                              <w:t>) and Spiking (Nat, Kdr) in the second option for example hippocampal CA3 cell.</w:t>
+                              <w:t xml:space="preserve"> and sAHP) and Spiking (Nat, Kdr) in the second option for example hippocampal CA3 cell.</w:t>
                             </w:r>
                           </w:p>
                         </w:txbxContent>
@@ -4291,7 +4324,7 @@
               </wp:anchor>
             </w:drawing>
           </mc:Choice>
-          <mc:Fallback>
+          <mc:Fallback xmlns:w16="http://schemas.microsoft.com/office/word/2018/wordml" xmlns:w16cex="http://schemas.microsoft.com/office/word/2018/wordml/cex">
             <w:pict>
               <v:shape w14:anchorId="2C6F6851" id="Text Box 18" o:spid="_x0000_s1028" type="#_x0000_t202" style="position:absolute;margin-left:180.15pt;margin-top:1.2pt;width:231.35pt;height:53.95pt;z-index:251670528;visibility:visible;mso-wrap-style:square;mso-wrap-distance-left:9pt;mso-wrap-distance-top:0;mso-wrap-distance-right:9pt;mso-wrap-distance-bottom:0;mso-position-horizontal:right;mso-position-horizontal-relative:text;mso-position-vertical:absolute;mso-position-vertical-relative:text;v-text-anchor:top" o:gfxdata="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" stroked="f">
                 <v:textbox inset="0,0,0,0">
@@ -4417,7 +4450,7 @@
           <w:szCs w:val="20"/>
           <w:highlight w:val="yellow"/>
         </w:rPr>
-        <w:t>Without segregation, the Cas-Cat-</w:t>
+        <w:t xml:space="preserve">Without segregation, the Cas-Cat-sAHP module will offset RMP by around 0.3mV. </w:t>
       </w:r>
       <w:proofErr w:type="spellStart"/>
       <w:r>
@@ -4428,7 +4461,7 @@
           <w:szCs w:val="20"/>
           <w:highlight w:val="yellow"/>
         </w:rPr>
-        <w:t>sAHP</w:t>
+        <w:t>Eleak</w:t>
       </w:r>
       <w:proofErr w:type="spellEnd"/>
       <w:r>
@@ -4439,7 +4472,7 @@
           <w:szCs w:val="20"/>
           <w:highlight w:val="yellow"/>
         </w:rPr>
-        <w:t xml:space="preserve"> module will offset RMP by around 0.3mV. </w:t>
+        <w:t xml:space="preserve"> can be altered to account for this change; however, altering </w:t>
       </w:r>
       <w:proofErr w:type="spellStart"/>
       <w:r>
@@ -4461,51 +4494,7 @@
           <w:szCs w:val="20"/>
           <w:highlight w:val="yellow"/>
         </w:rPr>
-        <w:t xml:space="preserve"> can be altered to account for this change; however, altering </w:t>
-      </w:r>
-      <w:proofErr w:type="spellStart"/>
-      <w:r>
-        <w:rPr>
-          <w:rFonts w:ascii="Times New Roman" w:hAnsi="Times New Roman" w:cs="Times New Roman"/>
-          <w:color w:val="000000"/>
-          <w:sz w:val="20"/>
-          <w:szCs w:val="20"/>
-          <w:highlight w:val="yellow"/>
-        </w:rPr>
-        <w:t>Eleak</w:t>
-      </w:r>
-      <w:proofErr w:type="spellEnd"/>
-      <w:r>
-        <w:rPr>
-          <w:rFonts w:ascii="Times New Roman" w:hAnsi="Times New Roman" w:cs="Times New Roman"/>
-          <w:color w:val="000000"/>
-          <w:sz w:val="20"/>
-          <w:szCs w:val="20"/>
-          <w:highlight w:val="yellow"/>
-        </w:rPr>
-        <w:t xml:space="preserve"> will result in a change in both IBI and spikes per burst. Fixing these differences requires a </w:t>
-      </w:r>
-      <w:proofErr w:type="gramStart"/>
-      <w:r>
-        <w:rPr>
-          <w:rFonts w:ascii="Times New Roman" w:hAnsi="Times New Roman" w:cs="Times New Roman"/>
-          <w:color w:val="000000"/>
-          <w:sz w:val="20"/>
-          <w:szCs w:val="20"/>
-          <w:highlight w:val="yellow"/>
-        </w:rPr>
-        <w:t>time consuming</w:t>
-      </w:r>
-      <w:proofErr w:type="gramEnd"/>
-      <w:r>
-        <w:rPr>
-          <w:rFonts w:ascii="Times New Roman" w:hAnsi="Times New Roman" w:cs="Times New Roman"/>
-          <w:color w:val="000000"/>
-          <w:sz w:val="20"/>
-          <w:szCs w:val="20"/>
-          <w:highlight w:val="yellow"/>
-        </w:rPr>
-        <w:t xml:space="preserve"> retuning of the cell which is less preferable compared to the alternative of segregating the Cas channel slightly above RMP.</w:t>
+        <w:t xml:space="preserve"> will result in a change in both IBI and spikes per burst. Fixing these differences requires a time consuming retuning of the cell which is less preferable compared to the alternative of segregating the Cas channel slightly above RMP.</w:t>
       </w:r>
     </w:p>
     <w:p>
@@ -4612,11 +4601,19 @@
       </w:r>
       <w:proofErr w:type="spellStart"/>
       <w:r>
-        <w:t>CaS-CaT-sAHP</w:t>
+        <w:t>CaS</w:t>
       </w:r>
       <w:proofErr w:type="spellEnd"/>
       <w:r>
-        <w:t xml:space="preserve"> modules were as follows (Fig. </w:t>
+        <w:t>-</w:t>
+      </w:r>
+      <w:proofErr w:type="spellStart"/>
+      <w:r>
+        <w:t>CaT</w:t>
+      </w:r>
+      <w:proofErr w:type="spellEnd"/>
+      <w:r>
+        <w:t xml:space="preserve">-sAHP modules were as follows (Fig. </w:t>
       </w:r>
       <w:r>
         <w:t>3B</w:t>
@@ -4634,11 +4631,19 @@
       </w:r>
       <w:proofErr w:type="spellStart"/>
       <w:r>
-        <w:t>CaS-CaT-sAHP</w:t>
+        <w:t>CaS</w:t>
       </w:r>
       <w:proofErr w:type="spellEnd"/>
       <w:r>
-        <w:t xml:space="preserve"> module, the minimum IBI was 120 ms, set by the minimum time constant for the Ca2+ pool to permit sAHP to activate. Ranges were not found to set the maximum on the IBI in this </w:t>
+        <w:t>-</w:t>
+      </w:r>
+      <w:proofErr w:type="spellStart"/>
+      <w:r>
+        <w:t>CaT</w:t>
+      </w:r>
+      <w:proofErr w:type="spellEnd"/>
+      <w:r>
+        <w:t xml:space="preserve">-sAHP module, the minimum IBI was 120 ms, set by the minimum time constant for the Ca2+ pool to permit sAHP to activate. Ranges were not found to set the maximum on the IBI in this </w:t>
       </w:r>
       <w:r>
         <w:t xml:space="preserve">case. The maximum spiking frequency for this module was </w:t>
@@ -4727,11 +4732,19 @@
       </w:r>
       <w:proofErr w:type="spellStart"/>
       <w:r>
-        <w:t>CaS-CaT-sAHP</w:t>
+        <w:t>CaS</w:t>
       </w:r>
       <w:proofErr w:type="spellEnd"/>
       <w:r>
-        <w:t xml:space="preserve"> module are as follows: increasing </w:t>
+        <w:t>-</w:t>
+      </w:r>
+      <w:proofErr w:type="spellStart"/>
+      <w:r>
+        <w:t>CaT</w:t>
+      </w:r>
+      <w:proofErr w:type="spellEnd"/>
+      <w:r>
+        <w:t xml:space="preserve">-sAHP module are as follows: increasing </w:t>
       </w:r>
       <w:r>
         <w:rPr>
@@ -4870,7 +4883,7 @@
               </wp:anchor>
             </w:drawing>
           </mc:Choice>
-          <mc:Fallback>
+          <mc:Fallback xmlns:w16="http://schemas.microsoft.com/office/word/2018/wordml" xmlns:w16cex="http://schemas.microsoft.com/office/word/2018/wordml/cex">
             <w:pict>
               <v:shape w14:anchorId="5A4889F1" id="Text Box 20" o:spid="_x0000_s1029" type="#_x0000_t202" style="position:absolute;margin-left:7.2pt;margin-top:190.4pt;width:249.6pt;height:24pt;z-index:251672576;visibility:visible;mso-wrap-style:square;mso-width-percent:0;mso-height-percent:0;mso-wrap-distance-left:9pt;mso-wrap-distance-top:0;mso-wrap-distance-right:9pt;mso-wrap-distance-bottom:0;mso-position-horizontal:absolute;mso-position-horizontal-relative:text;mso-position-vertical:absolute;mso-position-vertical-relative:text;mso-width-percent:0;mso-height-percent:0;mso-width-relative:margin;mso-height-relative:margin;v-text-anchor:top" o:gfxdata="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" stroked="f">
                 <v:textbox inset="0,0,0,0">
@@ -5133,7 +5146,7 @@
               </wp:anchor>
             </w:drawing>
           </mc:Choice>
-          <mc:Fallback>
+          <mc:Fallback xmlns:w16="http://schemas.microsoft.com/office/word/2018/wordml" xmlns:w16cex="http://schemas.microsoft.com/office/word/2018/wordml/cex">
             <w:pict>
               <v:shape w14:anchorId="616C1CF1" id="Text Box 3" o:spid="_x0000_s1030" type="#_x0000_t202" style="position:absolute;margin-left:285.7pt;margin-top:.45pt;width:231pt;height:53.95pt;z-index:251666432;visibility:visible;mso-wrap-style:square;mso-width-percent:0;mso-wrap-distance-left:9pt;mso-wrap-distance-top:0;mso-wrap-distance-right:9pt;mso-wrap-distance-bottom:0;mso-position-horizontal:absolute;mso-position-horizontal-relative:margin;mso-position-vertical:absolute;mso-position-vertical-relative:text;mso-width-percent:0;mso-width-relative:margin;v-text-anchor:top" o:gfxdata="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" stroked="f">
                 <v:textbox inset="0,0,0,0">
@@ -5182,18 +5195,85 @@
       </w:pPr>
     </w:p>
     <w:p>
+      <w:r>
+        <w:lastRenderedPageBreak/>
+        <w:t xml:space="preserve">As an application of the segregation module proposed in our paper, we used a previously developed CA3 hippocampal network model to demonstrate the importance of spike frequency adaptation in theta generation </w:t>
+      </w:r>
+      <w:r>
+        <w:rPr>
+          <w:highlight w:val="yellow"/>
+        </w:rPr>
+        <w:t>(Ali reference)</w:t>
+      </w:r>
+      <w:r>
+        <w:t xml:space="preserve">. After substituting in our adapting CA3 pyramidal cell, we found that providing a 15 Hz Poisson random spike train to the model Entorhinal Cortex produced a Power spectral density value of 1.2 * </w:t>
+      </w:r>
+      <w:r>
+        <w:rPr>
+          <w:color w:val="000000"/>
+        </w:rPr>
+        <w:t>10</w:t>
+      </w:r>
+      <w:r>
+        <w:rPr>
+          <w:color w:val="000000"/>
+          <w:vertAlign w:val="superscript"/>
+        </w:rPr>
+        <w:t>4</w:t>
+      </w:r>
+      <w:r>
+        <w:t xml:space="preserve"> (</w:t>
+      </w:r>
+      <w:proofErr w:type="spellStart"/>
+      <w:r>
+        <w:t>spk</w:t>
+      </w:r>
+      <w:proofErr w:type="spellEnd"/>
+      <w:r>
+        <w:t>/sec)</w:t>
+      </w:r>
+      <w:r>
+        <w:rPr>
+          <w:color w:val="000000"/>
+          <w:vertAlign w:val="superscript"/>
+        </w:rPr>
+        <w:t xml:space="preserve"> 2</w:t>
+      </w:r>
+      <w:r>
+        <w:t>/Hz at a frequency of 5 Hz. Conversely, when applying the same input to an identical model where the CA3 pyramidal cell was substituted with a tonic spiking</w:t>
+      </w:r>
+      <w:bookmarkStart w:id="0" w:name="_GoBack"/>
+      <w:bookmarkEnd w:id="0"/>
+      <w:r>
+        <w:t xml:space="preserve"> cell of a matching FI curve, theta power did not occur. We suggest that interactions with surrounding GABAergic interneurons require strong input from pyramidal CA3 cells to produce theta power. Though the average frequency was matched when generating theta </w:t>
+      </w:r>
+      <w:r>
+        <w:t>cases,</w:t>
+      </w:r>
+      <w:r>
+        <w:t xml:space="preserve"> we were not able to replicate the initial high frequency pulse which is present in the adapting cell.  </w:t>
+      </w:r>
+    </w:p>
+    <w:p>
       <w:pPr>
         <w:rPr>
           <w:b/>
           <w:bCs/>
         </w:rPr>
       </w:pPr>
-      <w:r>
+    </w:p>
+    <w:p>
+      <w:pPr>
         <w:rPr>
           <w:b/>
           <w:bCs/>
         </w:rPr>
-        <w:lastRenderedPageBreak/>
+      </w:pPr>
+      <w:r>
+        <w:rPr>
+          <w:b/>
+          <w:bCs/>
+        </w:rPr>
         <w:t>Automation of the segregation process using machine learning</w:t>
       </w:r>
     </w:p>
@@ -5399,7 +5479,10 @@
         <w:t xml:space="preserve">KM </w:t>
       </w:r>
       <w:r>
-        <w:t xml:space="preserve">controlled the duration of the burst and its conductance </w:t>
+        <w:t xml:space="preserve">controlled the duration of the burst and its </w:t>
+      </w:r>
+      <w:r>
+        <w:t xml:space="preserve">conductance </w:t>
       </w:r>
       <w:proofErr w:type="spellStart"/>
       <w:r>
@@ -5492,45 +5575,70 @@
       </w:r>
       <w:proofErr w:type="spellStart"/>
       <w:r>
-        <w:t>CaS-CaT-</w:t>
+        <w:t>CaS</w:t>
+      </w:r>
+      <w:proofErr w:type="spellEnd"/>
+      <w:r>
+        <w:t>-</w:t>
+      </w:r>
+      <w:proofErr w:type="spellStart"/>
+      <w:r>
+        <w:t>CaT</w:t>
+      </w:r>
+      <w:proofErr w:type="spellEnd"/>
+      <w:r>
+        <w:t>-</w:t>
       </w:r>
       <w:r>
         <w:t>sAHP</w:t>
       </w:r>
+      <w:r>
+        <w:t xml:space="preserve"> module had additional degrees of freedom which made it possible to independently vary both burst duration and inter-burst interval.</w:t>
+      </w:r>
+      <w:r>
+        <w:t xml:space="preserve"> </w:t>
+      </w:r>
+      <w:proofErr w:type="gramStart"/>
+      <w:r>
+        <w:rPr>
+          <w:highlight w:val="yellow"/>
+        </w:rPr>
+        <w:t>That being said, the</w:t>
+      </w:r>
+      <w:proofErr w:type="gramEnd"/>
+      <w:r>
+        <w:rPr>
+          <w:highlight w:val="yellow"/>
+        </w:rPr>
+        <w:t xml:space="preserve"> Nap-KM module seems to allow for a faster burst spiking profile than what is possible with the </w:t>
+      </w:r>
+      <w:proofErr w:type="spellStart"/>
+      <w:r>
+        <w:rPr>
+          <w:highlight w:val="yellow"/>
+        </w:rPr>
+        <w:t>CaS</w:t>
+      </w:r>
       <w:proofErr w:type="spellEnd"/>
       <w:r>
-        <w:t xml:space="preserve"> module had additional degrees of freedom which made it possible to independently vary both burst duration and inter-burst interval.</w:t>
-      </w:r>
-      <w:r>
-        <w:t xml:space="preserve"> </w:t>
-      </w:r>
-      <w:proofErr w:type="gramStart"/>
-      <w:r>
         <w:rPr>
           <w:highlight w:val="yellow"/>
         </w:rPr>
-        <w:t>That being said, the</w:t>
-      </w:r>
-      <w:proofErr w:type="gramEnd"/>
+        <w:t>-</w:t>
+      </w:r>
+      <w:proofErr w:type="spellStart"/>
       <w:r>
         <w:rPr>
           <w:highlight w:val="yellow"/>
         </w:rPr>
-        <w:t xml:space="preserve"> Nap-KM module seems to allow for a faster burst spiking profile than what is possible with the </w:t>
-      </w:r>
-      <w:proofErr w:type="spellStart"/>
+        <w:t>CaT</w:t>
+      </w:r>
+      <w:proofErr w:type="spellEnd"/>
       <w:r>
         <w:rPr>
           <w:highlight w:val="yellow"/>
         </w:rPr>
-        <w:t>CaS-CaT-sAHP</w:t>
-      </w:r>
-      <w:proofErr w:type="spellEnd"/>
-      <w:r>
-        <w:rPr>
-          <w:highlight w:val="yellow"/>
-        </w:rPr>
-        <w:t xml:space="preserve"> module which may mean it is necessary in cells that display this characteristic.</w:t>
+        <w:t>-sAHP module which may mean it is necessary in cells that display this characteristic.</w:t>
       </w:r>
     </w:p>
     <w:p>
@@ -5574,12 +5682,23 @@
       </w:r>
       <w:proofErr w:type="spellStart"/>
       <w:r>
-        <w:t>CaS-CaT-</w:t>
+        <w:t>CaS</w:t>
+      </w:r>
+      <w:proofErr w:type="spellEnd"/>
+      <w:r>
+        <w:t>-</w:t>
+      </w:r>
+      <w:proofErr w:type="spellStart"/>
+      <w:r>
+        <w:t>CaT</w:t>
+      </w:r>
+      <w:proofErr w:type="spellEnd"/>
+      <w:r>
+        <w:t>-</w:t>
       </w:r>
       <w:r>
         <w:t>sAHP</w:t>
       </w:r>
-      <w:proofErr w:type="spellEnd"/>
       <w:r>
         <w:t xml:space="preserve"> modules separately. The final goal is to automate the entire pipeline including passive, spiking, adapting and bursting modules. The open-source package will be hosted for public download at our site cyneuro.org.</w:t>
       </w:r>
@@ -5987,7 +6106,7 @@
 </file>
 
 <file path=word/endnotes.xml><?xml version="1.0" encoding="utf-8"?>
-<w:endnotes xmlns:wpc="http://schemas.microsoft.com/office/word/2010/wordprocessingCanvas" xmlns:cx="http://schemas.microsoft.com/office/drawing/2014/chartex" xmlns:cx1="http://schemas.microsoft.com/office/drawing/2015/9/8/chartex" xmlns:cx2="http://schemas.microsoft.com/office/drawing/2015/10/21/chartex" xmlns:cx3="http://schemas.microsoft.com/office/drawing/2016/5/9/chartex" xmlns:cx4="http://schemas.microsoft.com/office/drawing/2016/5/10/chartex" xmlns:cx5="http://schemas.microsoft.com/office/drawing/2016/5/11/chartex" xmlns:cx6="http://schemas.microsoft.com/office/drawing/2016/5/12/chartex" xmlns:cx7="http://schemas.microsoft.com/office/drawing/2016/5/13/chartex" xmlns:cx8="http://schemas.microsoft.com/office/drawing/2016/5/14/chartex" xmlns:mc="http://schemas.openxmlformats.org/markup-compatibility/2006" xmlns:aink="http://schemas.microsoft.com/office/drawing/2016/ink" xmlns:am3d="http://schemas.microsoft.com/office/drawing/2017/model3d" xmlns:o="urn:schemas-microsoft-com:office:office" xmlns:r="http://schemas.openxmlformats.org/officeDocument/2006/relationships" xmlns:m="http://schemas.openxmlformats.org/officeDocument/2006/math" xmlns:v="urn:schemas-microsoft-com:vml" xmlns:wp14="http://schemas.microsoft.com/office/word/2010/wordprocessingDrawing" xmlns:wp="http://schemas.openxmlformats.org/drawingml/2006/wordprocessingDrawing" xmlns:w10="urn:schemas-microsoft-com:office:word" xmlns:w="http://schemas.openxmlformats.org/wordprocessingml/2006/main" xmlns:w14="http://schemas.microsoft.com/office/word/2010/wordml" xmlns:w15="http://schemas.microsoft.com/office/word/2012/wordml" xmlns:w16cex="http://schemas.microsoft.com/office/word/2018/wordml/cex" xmlns:w16cid="http://schemas.microsoft.com/office/word/2016/wordml/cid" xmlns:w16="http://schemas.microsoft.com/office/word/2018/wordml" xmlns:w16se="http://schemas.microsoft.com/office/word/2015/wordml/symex" xmlns:wpg="http://schemas.microsoft.com/office/word/2010/wordprocessingGroup" xmlns:wpi="http://schemas.microsoft.com/office/word/2010/wordprocessingInk" xmlns:wne="http://schemas.microsoft.com/office/word/2006/wordml" xmlns:wps="http://schemas.microsoft.com/office/word/2010/wordprocessingShape" mc:Ignorable="w14 w15 w16se w16cid w16 w16cex wp14">
+<w:endnotes xmlns:wpc="http://schemas.microsoft.com/office/word/2010/wordprocessingCanvas" xmlns:cx="http://schemas.microsoft.com/office/drawing/2014/chartex" xmlns:cx1="http://schemas.microsoft.com/office/drawing/2015/9/8/chartex" xmlns:cx2="http://schemas.microsoft.com/office/drawing/2015/10/21/chartex" xmlns:cx3="http://schemas.microsoft.com/office/drawing/2016/5/9/chartex" xmlns:cx4="http://schemas.microsoft.com/office/drawing/2016/5/10/chartex" xmlns:cx5="http://schemas.microsoft.com/office/drawing/2016/5/11/chartex" xmlns:cx6="http://schemas.microsoft.com/office/drawing/2016/5/12/chartex" xmlns:cx7="http://schemas.microsoft.com/office/drawing/2016/5/13/chartex" xmlns:cx8="http://schemas.microsoft.com/office/drawing/2016/5/14/chartex" xmlns:mc="http://schemas.openxmlformats.org/markup-compatibility/2006" xmlns:aink="http://schemas.microsoft.com/office/drawing/2016/ink" xmlns:am3d="http://schemas.microsoft.com/office/drawing/2017/model3d" xmlns:o="urn:schemas-microsoft-com:office:office" xmlns:r="http://schemas.openxmlformats.org/officeDocument/2006/relationships" xmlns:m="http://schemas.openxmlformats.org/officeDocument/2006/math" xmlns:v="urn:schemas-microsoft-com:vml" xmlns:wp14="http://schemas.microsoft.com/office/word/2010/wordprocessingDrawing" xmlns:wp="http://schemas.openxmlformats.org/drawingml/2006/wordprocessingDrawing" xmlns:w10="urn:schemas-microsoft-com:office:word" xmlns:w="http://schemas.openxmlformats.org/wordprocessingml/2006/main" xmlns:w14="http://schemas.microsoft.com/office/word/2010/wordml" xmlns:w15="http://schemas.microsoft.com/office/word/2012/wordml" xmlns:w16cid="http://schemas.microsoft.com/office/word/2016/wordml/cid" xmlns:w16se="http://schemas.microsoft.com/office/word/2015/wordml/symex" xmlns:wpg="http://schemas.microsoft.com/office/word/2010/wordprocessingGroup" xmlns:wpi="http://schemas.microsoft.com/office/word/2010/wordprocessingInk" xmlns:wne="http://schemas.microsoft.com/office/word/2006/wordml" xmlns:wps="http://schemas.microsoft.com/office/word/2010/wordprocessingShape" mc:Ignorable="w14 w15 w16se w16cid wp14">
   <w:endnote w:type="separator" w:id="-1">
     <w:p>
       <w:r>
@@ -6006,7 +6125,7 @@
 </file>
 
 <file path=word/footnotes.xml><?xml version="1.0" encoding="utf-8"?>
-<w:footnotes xmlns:wpc="http://schemas.microsoft.com/office/word/2010/wordprocessingCanvas" xmlns:cx="http://schemas.microsoft.com/office/drawing/2014/chartex" xmlns:cx1="http://schemas.microsoft.com/office/drawing/2015/9/8/chartex" xmlns:cx2="http://schemas.microsoft.com/office/drawing/2015/10/21/chartex" xmlns:cx3="http://schemas.microsoft.com/office/drawing/2016/5/9/chartex" xmlns:cx4="http://schemas.microsoft.com/office/drawing/2016/5/10/chartex" xmlns:cx5="http://schemas.microsoft.com/office/drawing/2016/5/11/chartex" xmlns:cx6="http://schemas.microsoft.com/office/drawing/2016/5/12/chartex" xmlns:cx7="http://schemas.microsoft.com/office/drawing/2016/5/13/chartex" xmlns:cx8="http://schemas.microsoft.com/office/drawing/2016/5/14/chartex" xmlns:mc="http://schemas.openxmlformats.org/markup-compatibility/2006" xmlns:aink="http://schemas.microsoft.com/office/drawing/2016/ink" xmlns:am3d="http://schemas.microsoft.com/office/drawing/2017/model3d" xmlns:o="urn:schemas-microsoft-com:office:office" xmlns:r="http://schemas.openxmlformats.org/officeDocument/2006/relationships" xmlns:m="http://schemas.openxmlformats.org/officeDocument/2006/math" xmlns:v="urn:schemas-microsoft-com:vml" xmlns:wp14="http://schemas.microsoft.com/office/word/2010/wordprocessingDrawing" xmlns:wp="http://schemas.openxmlformats.org/drawingml/2006/wordprocessingDrawing" xmlns:w10="urn:schemas-microsoft-com:office:word" xmlns:w="http://schemas.openxmlformats.org/wordprocessingml/2006/main" xmlns:w14="http://schemas.microsoft.com/office/word/2010/wordml" xmlns:w15="http://schemas.microsoft.com/office/word/2012/wordml" xmlns:w16cex="http://schemas.microsoft.com/office/word/2018/wordml/cex" xmlns:w16cid="http://schemas.microsoft.com/office/word/2016/wordml/cid" xmlns:w16="http://schemas.microsoft.com/office/word/2018/wordml" xmlns:w16se="http://schemas.microsoft.com/office/word/2015/wordml/symex" xmlns:wpg="http://schemas.microsoft.com/office/word/2010/wordprocessingGroup" xmlns:wpi="http://schemas.microsoft.com/office/word/2010/wordprocessingInk" xmlns:wne="http://schemas.microsoft.com/office/word/2006/wordml" xmlns:wps="http://schemas.microsoft.com/office/word/2010/wordprocessingShape" mc:Ignorable="w14 w15 w16se w16cid w16 w16cex wp14">
+<w:footnotes xmlns:wpc="http://schemas.microsoft.com/office/word/2010/wordprocessingCanvas" xmlns:cx="http://schemas.microsoft.com/office/drawing/2014/chartex" xmlns:cx1="http://schemas.microsoft.com/office/drawing/2015/9/8/chartex" xmlns:cx2="http://schemas.microsoft.com/office/drawing/2015/10/21/chartex" xmlns:cx3="http://schemas.microsoft.com/office/drawing/2016/5/9/chartex" xmlns:cx4="http://schemas.microsoft.com/office/drawing/2016/5/10/chartex" xmlns:cx5="http://schemas.microsoft.com/office/drawing/2016/5/11/chartex" xmlns:cx6="http://schemas.microsoft.com/office/drawing/2016/5/12/chartex" xmlns:cx7="http://schemas.microsoft.com/office/drawing/2016/5/13/chartex" xmlns:cx8="http://schemas.microsoft.com/office/drawing/2016/5/14/chartex" xmlns:mc="http://schemas.openxmlformats.org/markup-compatibility/2006" xmlns:aink="http://schemas.microsoft.com/office/drawing/2016/ink" xmlns:am3d="http://schemas.microsoft.com/office/drawing/2017/model3d" xmlns:o="urn:schemas-microsoft-com:office:office" xmlns:r="http://schemas.openxmlformats.org/officeDocument/2006/relationships" xmlns:m="http://schemas.openxmlformats.org/officeDocument/2006/math" xmlns:v="urn:schemas-microsoft-com:vml" xmlns:wp14="http://schemas.microsoft.com/office/word/2010/wordprocessingDrawing" xmlns:wp="http://schemas.openxmlformats.org/drawingml/2006/wordprocessingDrawing" xmlns:w10="urn:schemas-microsoft-com:office:word" xmlns:w="http://schemas.openxmlformats.org/wordprocessingml/2006/main" xmlns:w14="http://schemas.microsoft.com/office/word/2010/wordml" xmlns:w15="http://schemas.microsoft.com/office/word/2012/wordml" xmlns:w16cid="http://schemas.microsoft.com/office/word/2016/wordml/cid" xmlns:w16se="http://schemas.microsoft.com/office/word/2015/wordml/symex" xmlns:wpg="http://schemas.microsoft.com/office/word/2010/wordprocessingGroup" xmlns:wpi="http://schemas.microsoft.com/office/word/2010/wordprocessingInk" xmlns:wne="http://schemas.microsoft.com/office/word/2006/wordml" xmlns:wps="http://schemas.microsoft.com/office/word/2010/wordprocessingShape" mc:Ignorable="w14 w15 w16se w16cid wp14">
   <w:footnote w:type="separator" w:id="-1">
     <w:p/>
   </w:footnote>
@@ -6084,7 +6203,7 @@
 </file>
 
 <file path=word/header1.xml><?xml version="1.0" encoding="utf-8"?>
-<w:hdr xmlns:wpc="http://schemas.microsoft.com/office/word/2010/wordprocessingCanvas" xmlns:cx="http://schemas.microsoft.com/office/drawing/2014/chartex" xmlns:cx1="http://schemas.microsoft.com/office/drawing/2015/9/8/chartex" xmlns:cx2="http://schemas.microsoft.com/office/drawing/2015/10/21/chartex" xmlns:cx3="http://schemas.microsoft.com/office/drawing/2016/5/9/chartex" xmlns:cx4="http://schemas.microsoft.com/office/drawing/2016/5/10/chartex" xmlns:cx5="http://schemas.microsoft.com/office/drawing/2016/5/11/chartex" xmlns:cx6="http://schemas.microsoft.com/office/drawing/2016/5/12/chartex" xmlns:cx7="http://schemas.microsoft.com/office/drawing/2016/5/13/chartex" xmlns:cx8="http://schemas.microsoft.com/office/drawing/2016/5/14/chartex" xmlns:mc="http://schemas.openxmlformats.org/markup-compatibility/2006" xmlns:aink="http://schemas.microsoft.com/office/drawing/2016/ink" xmlns:am3d="http://schemas.microsoft.com/office/drawing/2017/model3d" xmlns:o="urn:schemas-microsoft-com:office:office" xmlns:r="http://schemas.openxmlformats.org/officeDocument/2006/relationships" xmlns:m="http://schemas.openxmlformats.org/officeDocument/2006/math" xmlns:v="urn:schemas-microsoft-com:vml" xmlns:wp14="http://schemas.microsoft.com/office/word/2010/wordprocessingDrawing" xmlns:wp="http://schemas.openxmlformats.org/drawingml/2006/wordprocessingDrawing" xmlns:w10="urn:schemas-microsoft-com:office:word" xmlns:w="http://schemas.openxmlformats.org/wordprocessingml/2006/main" xmlns:w14="http://schemas.microsoft.com/office/word/2010/wordml" xmlns:w15="http://schemas.microsoft.com/office/word/2012/wordml" xmlns:w16cex="http://schemas.microsoft.com/office/word/2018/wordml/cex" xmlns:w16cid="http://schemas.microsoft.com/office/word/2016/wordml/cid" xmlns:w16="http://schemas.microsoft.com/office/word/2018/wordml" xmlns:w16se="http://schemas.microsoft.com/office/word/2015/wordml/symex" xmlns:wpg="http://schemas.microsoft.com/office/word/2010/wordprocessingGroup" xmlns:wpi="http://schemas.microsoft.com/office/word/2010/wordprocessingInk" xmlns:wne="http://schemas.microsoft.com/office/word/2006/wordml" xmlns:wps="http://schemas.microsoft.com/office/word/2010/wordprocessingShape" mc:Ignorable="w14 w15 w16se w16cid w16 w16cex wp14">
+<w:hdr xmlns:wpc="http://schemas.microsoft.com/office/word/2010/wordprocessingCanvas" xmlns:cx="http://schemas.microsoft.com/office/drawing/2014/chartex" xmlns:cx1="http://schemas.microsoft.com/office/drawing/2015/9/8/chartex" xmlns:cx2="http://schemas.microsoft.com/office/drawing/2015/10/21/chartex" xmlns:cx3="http://schemas.microsoft.com/office/drawing/2016/5/9/chartex" xmlns:cx4="http://schemas.microsoft.com/office/drawing/2016/5/10/chartex" xmlns:cx5="http://schemas.microsoft.com/office/drawing/2016/5/11/chartex" xmlns:cx6="http://schemas.microsoft.com/office/drawing/2016/5/12/chartex" xmlns:cx7="http://schemas.microsoft.com/office/drawing/2016/5/13/chartex" xmlns:cx8="http://schemas.microsoft.com/office/drawing/2016/5/14/chartex" xmlns:mc="http://schemas.openxmlformats.org/markup-compatibility/2006" xmlns:aink="http://schemas.microsoft.com/office/drawing/2016/ink" xmlns:am3d="http://schemas.microsoft.com/office/drawing/2017/model3d" xmlns:o="urn:schemas-microsoft-com:office:office" xmlns:r="http://schemas.openxmlformats.org/officeDocument/2006/relationships" xmlns:m="http://schemas.openxmlformats.org/officeDocument/2006/math" xmlns:v="urn:schemas-microsoft-com:vml" xmlns:wp14="http://schemas.microsoft.com/office/word/2010/wordprocessingDrawing" xmlns:wp="http://schemas.openxmlformats.org/drawingml/2006/wordprocessingDrawing" xmlns:w10="urn:schemas-microsoft-com:office:word" xmlns:w="http://schemas.openxmlformats.org/wordprocessingml/2006/main" xmlns:w14="http://schemas.microsoft.com/office/word/2010/wordml" xmlns:w15="http://schemas.microsoft.com/office/word/2012/wordml" xmlns:w16cid="http://schemas.microsoft.com/office/word/2016/wordml/cid" xmlns:w16se="http://schemas.microsoft.com/office/word/2015/wordml/symex" xmlns:wpg="http://schemas.microsoft.com/office/word/2010/wordprocessingGroup" xmlns:wpi="http://schemas.microsoft.com/office/word/2010/wordprocessingInk" xmlns:wne="http://schemas.microsoft.com/office/word/2006/wordml" xmlns:wps="http://schemas.microsoft.com/office/word/2010/wordprocessingShape" mc:Ignorable="w14 w15 w16se w16cid wp14">
   <w:p>
     <w:pPr>
       <w:framePr w:wrap="auto" w:vAnchor="text" w:hAnchor="margin" w:xAlign="right" w:y="1"/>
@@ -6099,7 +6218,7 @@
 </file>
 
 <file path=word/numbering.xml><?xml version="1.0" encoding="utf-8"?>
-<w:numbering xmlns:wpc="http://schemas.microsoft.com/office/word/2010/wordprocessingCanvas" xmlns:cx="http://schemas.microsoft.com/office/drawing/2014/chartex" xmlns:cx1="http://schemas.microsoft.com/office/drawing/2015/9/8/chartex" xmlns:cx2="http://schemas.microsoft.com/office/drawing/2015/10/21/chartex" xmlns:cx3="http://schemas.microsoft.com/office/drawing/2016/5/9/chartex" xmlns:cx4="http://schemas.microsoft.com/office/drawing/2016/5/10/chartex" xmlns:cx5="http://schemas.microsoft.com/office/drawing/2016/5/11/chartex" xmlns:cx6="http://schemas.microsoft.com/office/drawing/2016/5/12/chartex" xmlns:cx7="http://schemas.microsoft.com/office/drawing/2016/5/13/chartex" xmlns:cx8="http://schemas.microsoft.com/office/drawing/2016/5/14/chartex" xmlns:mc="http://schemas.openxmlformats.org/markup-compatibility/2006" xmlns:aink="http://schemas.microsoft.com/office/drawing/2016/ink" xmlns:am3d="http://schemas.microsoft.com/office/drawing/2017/model3d" xmlns:o="urn:schemas-microsoft-com:office:office" xmlns:r="http://schemas.openxmlformats.org/officeDocument/2006/relationships" xmlns:m="http://schemas.openxmlformats.org/officeDocument/2006/math" xmlns:v="urn:schemas-microsoft-com:vml" xmlns:wp14="http://schemas.microsoft.com/office/word/2010/wordprocessingDrawing" xmlns:wp="http://schemas.openxmlformats.org/drawingml/2006/wordprocessingDrawing" xmlns:w10="urn:schemas-microsoft-com:office:word" xmlns:w="http://schemas.openxmlformats.org/wordprocessingml/2006/main" xmlns:w14="http://schemas.microsoft.com/office/word/2010/wordml" xmlns:w15="http://schemas.microsoft.com/office/word/2012/wordml" xmlns:w16cex="http://schemas.microsoft.com/office/word/2018/wordml/cex" xmlns:w16cid="http://schemas.microsoft.com/office/word/2016/wordml/cid" xmlns:w16="http://schemas.microsoft.com/office/word/2018/wordml" xmlns:w16se="http://schemas.microsoft.com/office/word/2015/wordml/symex" xmlns:wpg="http://schemas.microsoft.com/office/word/2010/wordprocessingGroup" xmlns:wpi="http://schemas.microsoft.com/office/word/2010/wordprocessingInk" xmlns:wne="http://schemas.microsoft.com/office/word/2006/wordml" xmlns:wps="http://schemas.microsoft.com/office/word/2010/wordprocessingShape" mc:Ignorable="w14 w15 w16se w16cid w16 w16cex wp14">
+<w:numbering xmlns:wpc="http://schemas.microsoft.com/office/word/2010/wordprocessingCanvas" xmlns:cx="http://schemas.microsoft.com/office/drawing/2014/chartex" xmlns:cx1="http://schemas.microsoft.com/office/drawing/2015/9/8/chartex" xmlns:cx2="http://schemas.microsoft.com/office/drawing/2015/10/21/chartex" xmlns:cx3="http://schemas.microsoft.com/office/drawing/2016/5/9/chartex" xmlns:cx4="http://schemas.microsoft.com/office/drawing/2016/5/10/chartex" xmlns:cx5="http://schemas.microsoft.com/office/drawing/2016/5/11/chartex" xmlns:cx6="http://schemas.microsoft.com/office/drawing/2016/5/12/chartex" xmlns:cx7="http://schemas.microsoft.com/office/drawing/2016/5/13/chartex" xmlns:cx8="http://schemas.microsoft.com/office/drawing/2016/5/14/chartex" xmlns:mc="http://schemas.openxmlformats.org/markup-compatibility/2006" xmlns:aink="http://schemas.microsoft.com/office/drawing/2016/ink" xmlns:am3d="http://schemas.microsoft.com/office/drawing/2017/model3d" xmlns:o="urn:schemas-microsoft-com:office:office" xmlns:r="http://schemas.openxmlformats.org/officeDocument/2006/relationships" xmlns:m="http://schemas.openxmlformats.org/officeDocument/2006/math" xmlns:v="urn:schemas-microsoft-com:vml" xmlns:wp14="http://schemas.microsoft.com/office/word/2010/wordprocessingDrawing" xmlns:wp="http://schemas.openxmlformats.org/drawingml/2006/wordprocessingDrawing" xmlns:w10="urn:schemas-microsoft-com:office:word" xmlns:w="http://schemas.openxmlformats.org/wordprocessingml/2006/main" xmlns:w14="http://schemas.microsoft.com/office/word/2010/wordml" xmlns:w15="http://schemas.microsoft.com/office/word/2012/wordml" xmlns:w16cid="http://schemas.microsoft.com/office/word/2016/wordml/cid" xmlns:w16se="http://schemas.microsoft.com/office/word/2015/wordml/symex" xmlns:wpg="http://schemas.microsoft.com/office/word/2010/wordprocessingGroup" xmlns:wpi="http://schemas.microsoft.com/office/word/2010/wordprocessingInk" xmlns:wne="http://schemas.microsoft.com/office/word/2006/wordml" xmlns:wps="http://schemas.microsoft.com/office/word/2010/wordprocessingShape" mc:Ignorable="w14 w15 w16se w16cid wp14">
   <w:abstractNum w:abstractNumId="0" w15:restartNumberingAfterBreak="0">
     <w:nsid w:val="FFFFFFFB"/>
     <w:multiLevelType w:val="multilevel"/>
@@ -6858,7 +6977,7 @@
 </file>
 
 <file path=word/styles.xml><?xml version="1.0" encoding="utf-8"?>
-<w:styles xmlns:mc="http://schemas.openxmlformats.org/markup-compatibility/2006" xmlns:r="http://schemas.openxmlformats.org/officeDocument/2006/relationships" xmlns:w="http://schemas.openxmlformats.org/wordprocessingml/2006/main" xmlns:w14="http://schemas.microsoft.com/office/word/2010/wordml" xmlns:w15="http://schemas.microsoft.com/office/word/2012/wordml" xmlns:w16cex="http://schemas.microsoft.com/office/word/2018/wordml/cex" xmlns:w16cid="http://schemas.microsoft.com/office/word/2016/wordml/cid" xmlns:w16="http://schemas.microsoft.com/office/word/2018/wordml" xmlns:w16se="http://schemas.microsoft.com/office/word/2015/wordml/symex" mc:Ignorable="w14 w15 w16se w16cid w16 w16cex">
+<w:styles xmlns:mc="http://schemas.openxmlformats.org/markup-compatibility/2006" xmlns:r="http://schemas.openxmlformats.org/officeDocument/2006/relationships" xmlns:w="http://schemas.openxmlformats.org/wordprocessingml/2006/main" xmlns:w14="http://schemas.microsoft.com/office/word/2010/wordml" xmlns:w15="http://schemas.microsoft.com/office/word/2012/wordml" xmlns:w16cid="http://schemas.microsoft.com/office/word/2016/wordml/cid" xmlns:w16se="http://schemas.microsoft.com/office/word/2015/wordml/symex" mc:Ignorable="w14 w15 w16se w16cid">
   <w:docDefaults>
     <w:rPrDefault>
       <w:rPr>
@@ -8390,7 +8509,7 @@
 </file>
 
 <file path=customXml/itemProps1.xml><?xml version="1.0" encoding="utf-8"?>
-<ds:datastoreItem xmlns:ds="http://schemas.openxmlformats.org/officeDocument/2006/customXml" ds:itemID="{2820859E-1223-4171-86AF-6CBE3FE554CB}">
+<ds:datastoreItem xmlns:ds="http://schemas.openxmlformats.org/officeDocument/2006/customXml" ds:itemID="{675CB71A-79BF-4BDB-AE55-5E7E071EDFFD}">
   <ds:schemaRefs>
     <ds:schemaRef ds:uri="http://schemas.openxmlformats.org/officeDocument/2006/bibliography"/>
   </ds:schemaRefs>

</xml_diff>